<commit_message>
+ changed documentation according to the changes.
</commit_message>
<xml_diff>
--- a/utils/baza-date/Structura baza de date.docx
+++ b/utils/baza-date/Structura baza de date.docx
@@ -4138,10 +4138,10 @@
           <w:noProof/>
         </w:rPr>
         <w:drawing>
-          <wp:inline distT="0" distB="0" distL="0" distR="0" wp14:anchorId="50EA50DC" wp14:editId="482CF2FF">
-            <wp:extent cx="5838825" cy="1123950"/>
+          <wp:inline distT="0" distB="0" distL="0" distR="0" wp14:anchorId="53C46D06" wp14:editId="25C286E4">
+            <wp:extent cx="5781675" cy="1047750"/>
             <wp:effectExtent l="0" t="0" r="9525" b="0"/>
-            <wp:docPr id="9" name="Picture 9"/>
+            <wp:docPr id="4" name="Picture 4"/>
             <wp:cNvGraphicFramePr>
               <a:graphicFrameLocks xmlns:a="http://schemas.openxmlformats.org/drawingml/2006/main" noChangeAspect="1"/>
             </wp:cNvGraphicFramePr>
@@ -4161,7 +4161,7 @@
                   <pic:spPr>
                     <a:xfrm>
                       <a:off x="0" y="0"/>
-                      <a:ext cx="5838825" cy="1123950"/>
+                      <a:ext cx="5781675" cy="1047750"/>
                     </a:xfrm>
                     <a:prstGeom prst="rect">
                       <a:avLst/>
@@ -4581,10 +4581,10 @@
           <w:noProof/>
         </w:rPr>
         <w:drawing>
-          <wp:inline distT="0" distB="0" distL="0" distR="0" wp14:anchorId="7F72E9C3" wp14:editId="767EE8D4">
-            <wp:extent cx="5943600" cy="1137920"/>
-            <wp:effectExtent l="0" t="0" r="0" b="5080"/>
-            <wp:docPr id="11" name="Picture 11"/>
+          <wp:inline distT="0" distB="0" distL="0" distR="0" wp14:anchorId="54388B87" wp14:editId="0543B825">
+            <wp:extent cx="5943600" cy="1102360"/>
+            <wp:effectExtent l="0" t="0" r="0" b="2540"/>
+            <wp:docPr id="5" name="Picture 5"/>
             <wp:cNvGraphicFramePr>
               <a:graphicFrameLocks xmlns:a="http://schemas.openxmlformats.org/drawingml/2006/main" noChangeAspect="1"/>
             </wp:cNvGraphicFramePr>
@@ -4604,7 +4604,7 @@
                   <pic:spPr>
                     <a:xfrm>
                       <a:off x="0" y="0"/>
-                      <a:ext cx="5943600" cy="1137920"/>
+                      <a:ext cx="5943600" cy="1102360"/>
                     </a:xfrm>
                     <a:prstGeom prst="rect">
                       <a:avLst/>
@@ -4738,10 +4738,10 @@
           <w:noProof/>
         </w:rPr>
         <w:drawing>
-          <wp:inline distT="0" distB="0" distL="0" distR="0" wp14:anchorId="7DB70B1E" wp14:editId="723272B5">
-            <wp:extent cx="5943600" cy="1269365"/>
-            <wp:effectExtent l="0" t="0" r="0" b="6985"/>
-            <wp:docPr id="15" name="Picture 15"/>
+          <wp:inline distT="0" distB="0" distL="0" distR="0" wp14:anchorId="60B2DB47" wp14:editId="358ED3B0">
+            <wp:extent cx="5943600" cy="1477010"/>
+            <wp:effectExtent l="0" t="0" r="0" b="8890"/>
+            <wp:docPr id="7" name="Picture 7"/>
             <wp:cNvGraphicFramePr>
               <a:graphicFrameLocks xmlns:a="http://schemas.openxmlformats.org/drawingml/2006/main" noChangeAspect="1"/>
             </wp:cNvGraphicFramePr>
@@ -4761,7 +4761,7 @@
                   <pic:spPr>
                     <a:xfrm>
                       <a:off x="0" y="0"/>
-                      <a:ext cx="5943600" cy="1269365"/>
+                      <a:ext cx="5943600" cy="1477010"/>
                     </a:xfrm>
                     <a:prstGeom prst="rect">
                       <a:avLst/>
@@ -4773,53 +4773,52 @@
           </wp:inline>
         </w:drawing>
       </w:r>
-    </w:p>
-    <w:p>
-      <w:pPr>
-        <w:rPr>
-          <w:sz w:val="20"/>
-          <w:szCs w:val="20"/>
-          <w:lang w:val="ro-RO"/>
-        </w:rPr>
-      </w:pPr>
-      <w:r>
-        <w:rPr>
-          <w:sz w:val="20"/>
-          <w:szCs w:val="20"/>
-          <w:lang w:val="ro-RO"/>
-        </w:rPr>
-        <w:tab/>
-        <w:t>Tabela TEME are 5 câmpuri. Ea conține toate temele urcate de studenți. Câmpul id_student reprezintă studentul care a urcat tema, id_materie este materia la care a fost urcată tema, iar nume_fișier și data_incarcarii reprezintă numele fisierului in care s-a stocat tema, respectiv data la care s-a uploadat tema, campului atribuindu-i-se automat data curenta a inserarii notei,</w:t>
-      </w:r>
-      <w:r>
-        <w:rPr>
-          <w:sz w:val="20"/>
-          <w:szCs w:val="20"/>
-          <w:lang w:val="ro-RO"/>
-        </w:rPr>
-        <w:t xml:space="preserve"> </w:t>
-      </w:r>
-      <w:r>
-        <w:rPr>
-          <w:sz w:val="20"/>
-          <w:szCs w:val="20"/>
-          <w:lang w:val="ro-RO"/>
-        </w:rPr>
-        <w:t>in situatia in care aceasta nu este specificata.</w:t>
-      </w:r>
-    </w:p>
-    <w:p>
-      <w:pPr>
-        <w:rPr>
-          <w:sz w:val="32"/>
-          <w:szCs w:val="32"/>
-        </w:rPr>
-      </w:pPr>
-    </w:p>
-    <w:p>
       <w:bookmarkStart w:id="0" w:name="_GoBack"/>
       <w:bookmarkEnd w:id="0"/>
     </w:p>
+    <w:p>
+      <w:pPr>
+        <w:rPr>
+          <w:sz w:val="20"/>
+          <w:szCs w:val="20"/>
+          <w:lang w:val="ro-RO"/>
+        </w:rPr>
+      </w:pPr>
+      <w:r>
+        <w:rPr>
+          <w:sz w:val="20"/>
+          <w:szCs w:val="20"/>
+          <w:lang w:val="ro-RO"/>
+        </w:rPr>
+        <w:tab/>
+        <w:t>Tabela TEME are 5 câmpuri. Ea conține toate temele urcate de studenți. Câmpul id_student reprezintă studentul care a urcat tema, id_materie este materia la care a fost urcată tema, iar nume_fișier și data_incarcarii reprezintă numele fisierului in care s-a stocat tema, respectiv data la care s-a uploadat tema, campului atribuindu-i-se automat data curenta a inserarii notei,</w:t>
+      </w:r>
+      <w:r>
+        <w:rPr>
+          <w:sz w:val="20"/>
+          <w:szCs w:val="20"/>
+          <w:lang w:val="ro-RO"/>
+        </w:rPr>
+        <w:t xml:space="preserve"> </w:t>
+      </w:r>
+      <w:r>
+        <w:rPr>
+          <w:sz w:val="20"/>
+          <w:szCs w:val="20"/>
+          <w:lang w:val="ro-RO"/>
+        </w:rPr>
+        <w:t>in situatia in care aceasta nu este specificata.</w:t>
+      </w:r>
+    </w:p>
+    <w:p>
+      <w:pPr>
+        <w:rPr>
+          <w:sz w:val="32"/>
+          <w:szCs w:val="32"/>
+        </w:rPr>
+      </w:pPr>
+    </w:p>
+    <w:p/>
     <w:sectPr>
       <w:pgSz w:w="12240" w:h="15840"/>
       <w:pgMar w:top="1440" w:right="1440" w:bottom="270" w:left="1440" w:header="720" w:footer="720" w:gutter="0"/>

</xml_diff>

<commit_message>
^ updated the documentation of the PDF and DOCX related to DataBase
</commit_message>
<xml_diff>
--- a/utils/baza-date/Structura baza de date.docx
+++ b/utils/baza-date/Structura baza de date.docx
@@ -1,6 +1,6 @@
 
 <file path=word/document.xml><?xml version="1.0" encoding="utf-8"?>
-<w:document xmlns:wpc="http://schemas.microsoft.com/office/word/2010/wordprocessingCanvas" xmlns:mc="http://schemas.openxmlformats.org/markup-compatibility/2006" xmlns:o="urn:schemas-microsoft-com:office:office" xmlns:r="http://schemas.openxmlformats.org/officeDocument/2006/relationships" xmlns:m="http://schemas.openxmlformats.org/officeDocument/2006/math" xmlns:v="urn:schemas-microsoft-com:vml" xmlns:wp14="http://schemas.microsoft.com/office/word/2010/wordprocessingDrawing" xmlns:wp="http://schemas.openxmlformats.org/drawingml/2006/wordprocessingDrawing" xmlns:w10="urn:schemas-microsoft-com:office:word" xmlns:w="http://schemas.openxmlformats.org/wordprocessingml/2006/main" xmlns:w14="http://schemas.microsoft.com/office/word/2010/wordml" xmlns:wpg="http://schemas.microsoft.com/office/word/2010/wordprocessingGroup" xmlns:wpi="http://schemas.microsoft.com/office/word/2010/wordprocessingInk" xmlns:wne="http://schemas.microsoft.com/office/word/2006/wordml" xmlns:wps="http://schemas.microsoft.com/office/word/2010/wordprocessingShape" mc:Ignorable="w14 wp14">
+<w:document xmlns:wpc="http://schemas.microsoft.com/office/word/2010/wordprocessingCanvas" xmlns:cx="http://schemas.microsoft.com/office/drawing/2014/chartex" xmlns:cx1="http://schemas.microsoft.com/office/drawing/2015/9/8/chartex" xmlns:mc="http://schemas.openxmlformats.org/markup-compatibility/2006" xmlns:o="urn:schemas-microsoft-com:office:office" xmlns:r="http://schemas.openxmlformats.org/officeDocument/2006/relationships" xmlns:m="http://schemas.openxmlformats.org/officeDocument/2006/math" xmlns:v="urn:schemas-microsoft-com:vml" xmlns:wp14="http://schemas.microsoft.com/office/word/2010/wordprocessingDrawing" xmlns:wp="http://schemas.openxmlformats.org/drawingml/2006/wordprocessingDrawing" xmlns:w10="urn:schemas-microsoft-com:office:word" xmlns:w="http://schemas.openxmlformats.org/wordprocessingml/2006/main" xmlns:w14="http://schemas.microsoft.com/office/word/2010/wordml" xmlns:w15="http://schemas.microsoft.com/office/word/2012/wordml" xmlns:w16se="http://schemas.microsoft.com/office/word/2015/wordml/symex" xmlns:wpg="http://schemas.microsoft.com/office/word/2010/wordprocessingGroup" xmlns:wpi="http://schemas.microsoft.com/office/word/2010/wordprocessingInk" xmlns:wne="http://schemas.microsoft.com/office/word/2006/wordml" xmlns:wps="http://schemas.microsoft.com/office/word/2010/wordprocessingShape" mc:Ignorable="w14 w15 w16se wp14">
   <w:body>
     <w:p>
       <w:pPr>
@@ -83,7 +83,7 @@
                     <pic:cNvPicPr/>
                   </pic:nvPicPr>
                   <pic:blipFill>
-                    <a:blip r:embed="rId6">
+                    <a:blip r:embed="rId5">
                       <a:extLst>
                         <a:ext uri="{28A0092B-C50C-407E-A947-70E740481C1C}">
                           <a14:useLocalDpi xmlns:a14="http://schemas.microsoft.com/office/drawing/2010/main" val="0"/>
@@ -157,7 +157,7 @@
                     <pic:cNvPicPr/>
                   </pic:nvPicPr>
                   <pic:blipFill>
-                    <a:blip r:embed="rId7">
+                    <a:blip r:embed="rId6">
                       <a:extLst>
                         <a:ext uri="{28A0092B-C50C-407E-A947-70E740481C1C}">
                           <a14:useLocalDpi xmlns:a14="http://schemas.microsoft.com/office/drawing/2010/main" val="0"/>
@@ -230,7 +230,6 @@
         <w:tab/>
       </w:r>
       <w:proofErr w:type="spellStart"/>
-      <w:proofErr w:type="gramStart"/>
       <w:r>
         <w:rPr>
           <w:sz w:val="20"/>
@@ -404,15 +403,7 @@
           <w:sz w:val="20"/>
           <w:szCs w:val="20"/>
         </w:rPr>
-        <w:t>.</w:t>
-      </w:r>
-      <w:proofErr w:type="gramEnd"/>
-      <w:r>
-        <w:rPr>
-          <w:sz w:val="20"/>
-          <w:szCs w:val="20"/>
-        </w:rPr>
-        <w:t xml:space="preserve"> </w:t>
+        <w:t xml:space="preserve">. </w:t>
       </w:r>
       <w:proofErr w:type="spellStart"/>
       <w:r>
@@ -1099,7 +1090,7 @@
                     <pic:cNvPicPr/>
                   </pic:nvPicPr>
                   <pic:blipFill>
-                    <a:blip r:embed="rId8">
+                    <a:blip r:embed="rId7">
                       <a:extLst>
                         <a:ext uri="{28A0092B-C50C-407E-A947-70E740481C1C}">
                           <a14:useLocalDpi xmlns:a14="http://schemas.microsoft.com/office/drawing/2010/main" val="0"/>
@@ -1174,7 +1165,7 @@
                     <pic:cNvPicPr/>
                   </pic:nvPicPr>
                   <pic:blipFill>
-                    <a:blip r:embed="rId9">
+                    <a:blip r:embed="rId8">
                       <a:extLst>
                         <a:ext uri="{28A0092B-C50C-407E-A947-70E740481C1C}">
                           <a14:useLocalDpi xmlns:a14="http://schemas.microsoft.com/office/drawing/2010/main" val="0"/>
@@ -1319,7 +1310,7 @@
                     <pic:cNvPicPr/>
                   </pic:nvPicPr>
                   <pic:blipFill>
-                    <a:blip r:embed="rId10">
+                    <a:blip r:embed="rId9">
                       <a:extLst>
                         <a:ext uri="{28A0092B-C50C-407E-A947-70E740481C1C}">
                           <a14:useLocalDpi xmlns:a14="http://schemas.microsoft.com/office/drawing/2010/main" val="0"/>
@@ -1406,7 +1397,7 @@
                     <pic:cNvPicPr/>
                   </pic:nvPicPr>
                   <pic:blipFill>
-                    <a:blip r:embed="rId11">
+                    <a:blip r:embed="rId10">
                       <a:extLst>
                         <a:ext uri="{28A0092B-C50C-407E-A947-70E740481C1C}">
                           <a14:useLocalDpi xmlns:a14="http://schemas.microsoft.com/office/drawing/2010/main" val="0"/>
@@ -1795,23 +1786,7 @@
           <w:sz w:val="20"/>
           <w:szCs w:val="20"/>
         </w:rPr>
-        <w:t xml:space="preserve"> </w:t>
-      </w:r>
-      <w:proofErr w:type="spellStart"/>
-      <w:r>
-        <w:rPr>
-          <w:sz w:val="20"/>
-          <w:szCs w:val="20"/>
-        </w:rPr>
-        <w:t>ca</w:t>
-      </w:r>
-      <w:proofErr w:type="spellEnd"/>
-      <w:r>
-        <w:rPr>
-          <w:sz w:val="20"/>
-          <w:szCs w:val="20"/>
-        </w:rPr>
-        <w:t xml:space="preserve"> </w:t>
+        <w:t xml:space="preserve"> ca </w:t>
       </w:r>
       <w:proofErr w:type="spellStart"/>
       <w:r>
@@ -1926,7 +1901,6 @@
         <w:t xml:space="preserve">. </w:t>
       </w:r>
       <w:proofErr w:type="spellStart"/>
-      <w:proofErr w:type="gramStart"/>
       <w:r>
         <w:rPr>
           <w:sz w:val="20"/>
@@ -2022,7 +1996,6 @@
         </w:rPr>
         <w:t xml:space="preserve"> data la 12 ore.</w:t>
       </w:r>
-      <w:proofErr w:type="gramEnd"/>
     </w:p>
     <w:p>
       <w:pPr>
@@ -2107,7 +2080,7 @@
                     <pic:cNvPicPr/>
                   </pic:nvPicPr>
                   <pic:blipFill>
-                    <a:blip r:embed="rId12">
+                    <a:blip r:embed="rId11">
                       <a:extLst>
                         <a:ext uri="{28A0092B-C50C-407E-A947-70E740481C1C}">
                           <a14:useLocalDpi xmlns:a14="http://schemas.microsoft.com/office/drawing/2010/main" val="0"/>
@@ -2182,7 +2155,7 @@
                     <pic:cNvPicPr/>
                   </pic:nvPicPr>
                   <pic:blipFill>
-                    <a:blip r:embed="rId13">
+                    <a:blip r:embed="rId12">
                       <a:extLst>
                         <a:ext uri="{28A0092B-C50C-407E-A947-70E740481C1C}">
                           <a14:useLocalDpi xmlns:a14="http://schemas.microsoft.com/office/drawing/2010/main" val="0"/>
@@ -2229,7 +2202,6 @@
         </w:rPr>
       </w:pPr>
       <w:proofErr w:type="spellStart"/>
-      <w:proofErr w:type="gramStart"/>
       <w:r>
         <w:rPr>
           <w:sz w:val="20"/>
@@ -2339,15 +2311,7 @@
           <w:sz w:val="20"/>
           <w:szCs w:val="20"/>
         </w:rPr>
-        <w:t>.</w:t>
-      </w:r>
-      <w:proofErr w:type="gramEnd"/>
-      <w:r>
-        <w:rPr>
-          <w:sz w:val="20"/>
-          <w:szCs w:val="20"/>
-        </w:rPr>
-        <w:t xml:space="preserve"> </w:t>
+        <w:t xml:space="preserve">. </w:t>
       </w:r>
       <w:proofErr w:type="spellStart"/>
       <w:r>
@@ -2623,7 +2587,7 @@
                     <pic:cNvPicPr/>
                   </pic:nvPicPr>
                   <pic:blipFill>
-                    <a:blip r:embed="rId14">
+                    <a:blip r:embed="rId13">
                       <a:extLst>
                         <a:ext uri="{28A0092B-C50C-407E-A947-70E740481C1C}">
                           <a14:useLocalDpi xmlns:a14="http://schemas.microsoft.com/office/drawing/2010/main" val="0"/>
@@ -2699,7 +2663,7 @@
                     <pic:cNvPicPr/>
                   </pic:nvPicPr>
                   <pic:blipFill>
-                    <a:blip r:embed="rId15">
+                    <a:blip r:embed="rId14">
                       <a:extLst>
                         <a:ext uri="{28A0092B-C50C-407E-A947-70E740481C1C}">
                           <a14:useLocalDpi xmlns:a14="http://schemas.microsoft.com/office/drawing/2010/main" val="0"/>
@@ -2746,7 +2710,6 @@
         </w:rPr>
       </w:pPr>
       <w:proofErr w:type="spellStart"/>
-      <w:proofErr w:type="gramStart"/>
       <w:r>
         <w:rPr>
           <w:sz w:val="20"/>
@@ -2890,7 +2853,6 @@
         </w:rPr>
         <w:t>.</w:t>
       </w:r>
-      <w:proofErr w:type="gramEnd"/>
     </w:p>
     <w:p>
       <w:pPr>
@@ -2966,7 +2928,7 @@
                     <pic:cNvPicPr/>
                   </pic:nvPicPr>
                   <pic:blipFill>
-                    <a:blip r:embed="rId16">
+                    <a:blip r:embed="rId15">
                       <a:extLst>
                         <a:ext uri="{28A0092B-C50C-407E-A947-70E740481C1C}">
                           <a14:useLocalDpi xmlns:a14="http://schemas.microsoft.com/office/drawing/2010/main" val="0"/>
@@ -3023,7 +2985,7 @@
                     <pic:cNvPicPr/>
                   </pic:nvPicPr>
                   <pic:blipFill>
-                    <a:blip r:embed="rId17">
+                    <a:blip r:embed="rId16">
                       <a:extLst>
                         <a:ext uri="{28A0092B-C50C-407E-A947-70E740481C1C}">
                           <a14:useLocalDpi xmlns:a14="http://schemas.microsoft.com/office/drawing/2010/main" val="0"/>
@@ -3066,12 +3028,397 @@
         <w:tab/>
       </w:r>
       <w:proofErr w:type="spellStart"/>
+      <w:r>
+        <w:rPr>
+          <w:sz w:val="20"/>
+          <w:szCs w:val="20"/>
+        </w:rPr>
+        <w:t>Tabela</w:t>
+      </w:r>
+      <w:proofErr w:type="spellEnd"/>
+      <w:r>
+        <w:rPr>
+          <w:sz w:val="20"/>
+          <w:szCs w:val="20"/>
+        </w:rPr>
+        <w:t xml:space="preserve"> </w:t>
+      </w:r>
+      <w:proofErr w:type="spellStart"/>
+      <w:r>
+        <w:rPr>
+          <w:sz w:val="20"/>
+          <w:szCs w:val="20"/>
+        </w:rPr>
+        <w:t>plagiat</w:t>
+      </w:r>
+      <w:proofErr w:type="spellEnd"/>
+      <w:r>
+        <w:rPr>
+          <w:sz w:val="20"/>
+          <w:szCs w:val="20"/>
+        </w:rPr>
+        <w:t xml:space="preserve"> </w:t>
+      </w:r>
+      <w:proofErr w:type="spellStart"/>
+      <w:r>
+        <w:rPr>
+          <w:sz w:val="20"/>
+          <w:szCs w:val="20"/>
+        </w:rPr>
+        <w:t>contine</w:t>
+      </w:r>
+      <w:proofErr w:type="spellEnd"/>
+      <w:r>
+        <w:rPr>
+          <w:sz w:val="20"/>
+          <w:szCs w:val="20"/>
+        </w:rPr>
+        <w:t xml:space="preserve"> </w:t>
+      </w:r>
+      <w:proofErr w:type="spellStart"/>
+      <w:r>
+        <w:rPr>
+          <w:sz w:val="20"/>
+          <w:szCs w:val="20"/>
+        </w:rPr>
+        <w:t>informatii</w:t>
+      </w:r>
+      <w:proofErr w:type="spellEnd"/>
+      <w:r>
+        <w:rPr>
+          <w:sz w:val="20"/>
+          <w:szCs w:val="20"/>
+        </w:rPr>
+        <w:t xml:space="preserve"> </w:t>
+      </w:r>
+      <w:proofErr w:type="spellStart"/>
+      <w:r>
+        <w:rPr>
+          <w:sz w:val="20"/>
+          <w:szCs w:val="20"/>
+        </w:rPr>
+        <w:t>despre</w:t>
+      </w:r>
+      <w:proofErr w:type="spellEnd"/>
+      <w:r>
+        <w:rPr>
+          <w:sz w:val="20"/>
+          <w:szCs w:val="20"/>
+        </w:rPr>
+        <w:t xml:space="preserve"> </w:t>
+      </w:r>
+      <w:proofErr w:type="spellStart"/>
+      <w:r>
+        <w:rPr>
+          <w:sz w:val="20"/>
+          <w:szCs w:val="20"/>
+        </w:rPr>
+        <w:t>procentul</w:t>
+      </w:r>
+      <w:proofErr w:type="spellEnd"/>
+      <w:r>
+        <w:rPr>
+          <w:sz w:val="20"/>
+          <w:szCs w:val="20"/>
+        </w:rPr>
+        <w:t xml:space="preserve"> de </w:t>
+      </w:r>
+      <w:proofErr w:type="spellStart"/>
+      <w:r>
+        <w:rPr>
+          <w:sz w:val="20"/>
+          <w:szCs w:val="20"/>
+        </w:rPr>
+        <w:t>plagiere</w:t>
+      </w:r>
+      <w:proofErr w:type="spellEnd"/>
+      <w:r>
+        <w:rPr>
+          <w:sz w:val="20"/>
+          <w:szCs w:val="20"/>
+        </w:rPr>
+        <w:t xml:space="preserve"> </w:t>
+      </w:r>
+      <w:proofErr w:type="spellStart"/>
+      <w:r>
+        <w:rPr>
+          <w:sz w:val="20"/>
+          <w:szCs w:val="20"/>
+        </w:rPr>
+        <w:t>intre</w:t>
+      </w:r>
+      <w:proofErr w:type="spellEnd"/>
+      <w:r>
+        <w:rPr>
+          <w:sz w:val="20"/>
+          <w:szCs w:val="20"/>
+        </w:rPr>
+        <w:t xml:space="preserve"> 2 </w:t>
+      </w:r>
+      <w:proofErr w:type="spellStart"/>
+      <w:r>
+        <w:rPr>
+          <w:sz w:val="20"/>
+          <w:szCs w:val="20"/>
+        </w:rPr>
+        <w:t>exercitii</w:t>
+      </w:r>
+      <w:proofErr w:type="spellEnd"/>
+      <w:r>
+        <w:rPr>
+          <w:sz w:val="20"/>
+          <w:szCs w:val="20"/>
+        </w:rPr>
+        <w:t xml:space="preserve"> de la 2 </w:t>
+      </w:r>
+      <w:proofErr w:type="spellStart"/>
+      <w:r>
+        <w:rPr>
+          <w:sz w:val="20"/>
+          <w:szCs w:val="20"/>
+        </w:rPr>
+        <w:t>studenti</w:t>
+      </w:r>
+      <w:proofErr w:type="spellEnd"/>
+      <w:r>
+        <w:rPr>
+          <w:sz w:val="20"/>
+          <w:szCs w:val="20"/>
+        </w:rPr>
+        <w:t xml:space="preserve"> </w:t>
+      </w:r>
+      <w:proofErr w:type="spellStart"/>
+      <w:r>
+        <w:rPr>
+          <w:sz w:val="20"/>
+          <w:szCs w:val="20"/>
+        </w:rPr>
+        <w:t>diferiti</w:t>
+      </w:r>
+      <w:proofErr w:type="spellEnd"/>
+      <w:r>
+        <w:rPr>
+          <w:sz w:val="20"/>
+          <w:szCs w:val="20"/>
+        </w:rPr>
+        <w:t xml:space="preserve">. </w:t>
+      </w:r>
+      <w:proofErr w:type="spellStart"/>
+      <w:r>
+        <w:rPr>
+          <w:sz w:val="20"/>
+          <w:szCs w:val="20"/>
+        </w:rPr>
+        <w:t>Aceasta</w:t>
+      </w:r>
+      <w:proofErr w:type="spellEnd"/>
+      <w:r>
+        <w:rPr>
+          <w:sz w:val="20"/>
+          <w:szCs w:val="20"/>
+        </w:rPr>
+        <w:t xml:space="preserve"> </w:t>
+      </w:r>
+      <w:proofErr w:type="spellStart"/>
+      <w:r>
+        <w:rPr>
+          <w:sz w:val="20"/>
+          <w:szCs w:val="20"/>
+        </w:rPr>
+        <w:t>tabela</w:t>
+      </w:r>
+      <w:proofErr w:type="spellEnd"/>
+      <w:r>
+        <w:rPr>
+          <w:sz w:val="20"/>
+          <w:szCs w:val="20"/>
+        </w:rPr>
+        <w:t xml:space="preserve"> </w:t>
+      </w:r>
+      <w:proofErr w:type="spellStart"/>
       <w:proofErr w:type="gramStart"/>
       <w:r>
         <w:rPr>
           <w:sz w:val="20"/>
           <w:szCs w:val="20"/>
         </w:rPr>
+        <w:t>este</w:t>
+      </w:r>
+      <w:proofErr w:type="spellEnd"/>
+      <w:proofErr w:type="gramEnd"/>
+      <w:r>
+        <w:rPr>
+          <w:sz w:val="20"/>
+          <w:szCs w:val="20"/>
+        </w:rPr>
+        <w:t xml:space="preserve"> </w:t>
+      </w:r>
+      <w:proofErr w:type="spellStart"/>
+      <w:r>
+        <w:rPr>
+          <w:sz w:val="20"/>
+          <w:szCs w:val="20"/>
+        </w:rPr>
+        <w:t>referita</w:t>
+      </w:r>
+      <w:proofErr w:type="spellEnd"/>
+      <w:r>
+        <w:rPr>
+          <w:sz w:val="20"/>
+          <w:szCs w:val="20"/>
+        </w:rPr>
+        <w:t xml:space="preserve"> in </w:t>
+      </w:r>
+      <w:proofErr w:type="spellStart"/>
+      <w:r>
+        <w:rPr>
+          <w:sz w:val="20"/>
+          <w:szCs w:val="20"/>
+        </w:rPr>
+        <w:t>tabela</w:t>
+      </w:r>
+      <w:proofErr w:type="spellEnd"/>
+      <w:r>
+        <w:rPr>
+          <w:sz w:val="20"/>
+          <w:szCs w:val="20"/>
+        </w:rPr>
+        <w:t xml:space="preserve"> </w:t>
+      </w:r>
+      <w:proofErr w:type="spellStart"/>
+      <w:r>
+        <w:rPr>
+          <w:sz w:val="20"/>
+          <w:szCs w:val="20"/>
+        </w:rPr>
+        <w:t>hot_zone</w:t>
+      </w:r>
+      <w:proofErr w:type="spellEnd"/>
+      <w:r>
+        <w:rPr>
+          <w:sz w:val="20"/>
+          <w:szCs w:val="20"/>
+        </w:rPr>
+        <w:t xml:space="preserve"> care </w:t>
+      </w:r>
+      <w:proofErr w:type="spellStart"/>
+      <w:r>
+        <w:rPr>
+          <w:sz w:val="20"/>
+          <w:szCs w:val="20"/>
+        </w:rPr>
+        <w:t>reprezinta</w:t>
+      </w:r>
+      <w:proofErr w:type="spellEnd"/>
+      <w:r>
+        <w:rPr>
+          <w:sz w:val="20"/>
+          <w:szCs w:val="20"/>
+        </w:rPr>
+        <w:t xml:space="preserve"> o </w:t>
+      </w:r>
+      <w:proofErr w:type="spellStart"/>
+      <w:r>
+        <w:rPr>
+          <w:sz w:val="20"/>
+          <w:szCs w:val="20"/>
+        </w:rPr>
+        <w:t>impartire</w:t>
+      </w:r>
+      <w:proofErr w:type="spellEnd"/>
+      <w:r>
+        <w:rPr>
+          <w:sz w:val="20"/>
+          <w:szCs w:val="20"/>
+        </w:rPr>
+        <w:t xml:space="preserve"> </w:t>
+      </w:r>
+      <w:proofErr w:type="spellStart"/>
+      <w:r>
+        <w:rPr>
+          <w:sz w:val="20"/>
+          <w:szCs w:val="20"/>
+        </w:rPr>
+        <w:t>mai</w:t>
+      </w:r>
+      <w:proofErr w:type="spellEnd"/>
+      <w:r>
+        <w:rPr>
+          <w:sz w:val="20"/>
+          <w:szCs w:val="20"/>
+        </w:rPr>
+        <w:t xml:space="preserve"> </w:t>
+      </w:r>
+      <w:proofErr w:type="spellStart"/>
+      <w:r>
+        <w:rPr>
+          <w:sz w:val="20"/>
+          <w:szCs w:val="20"/>
+        </w:rPr>
+        <w:t>fina</w:t>
+      </w:r>
+      <w:proofErr w:type="spellEnd"/>
+      <w:r>
+        <w:rPr>
+          <w:sz w:val="20"/>
+          <w:szCs w:val="20"/>
+        </w:rPr>
+        <w:t xml:space="preserve"> </w:t>
+      </w:r>
+      <w:proofErr w:type="spellStart"/>
+      <w:r>
+        <w:rPr>
+          <w:sz w:val="20"/>
+          <w:szCs w:val="20"/>
+        </w:rPr>
+        <w:t>decat</w:t>
+      </w:r>
+      <w:proofErr w:type="spellEnd"/>
+      <w:r>
+        <w:rPr>
+          <w:sz w:val="20"/>
+          <w:szCs w:val="20"/>
+        </w:rPr>
+        <w:t xml:space="preserve"> un </w:t>
+      </w:r>
+      <w:proofErr w:type="spellStart"/>
+      <w:r>
+        <w:rPr>
+          <w:sz w:val="20"/>
+          <w:szCs w:val="20"/>
+        </w:rPr>
+        <w:t>procent</w:t>
+      </w:r>
+      <w:proofErr w:type="spellEnd"/>
+      <w:r>
+        <w:rPr>
+          <w:sz w:val="20"/>
+          <w:szCs w:val="20"/>
+        </w:rPr>
+        <w:t xml:space="preserve"> de </w:t>
+      </w:r>
+      <w:proofErr w:type="spellStart"/>
+      <w:r>
+        <w:rPr>
+          <w:sz w:val="20"/>
+          <w:szCs w:val="20"/>
+        </w:rPr>
+        <w:t>plagiat</w:t>
+      </w:r>
+      <w:proofErr w:type="spellEnd"/>
+      <w:r>
+        <w:rPr>
+          <w:sz w:val="20"/>
+          <w:szCs w:val="20"/>
+        </w:rPr>
+        <w:t xml:space="preserve">. </w:t>
+      </w:r>
+      <w:proofErr w:type="spellStart"/>
+      <w:r>
+        <w:rPr>
+          <w:sz w:val="20"/>
+          <w:szCs w:val="20"/>
+        </w:rPr>
         <w:t>Tabela</w:t>
       </w:r>
       <w:proofErr w:type="spellEnd"/>
@@ -3088,87 +3435,55 @@
           <w:sz w:val="20"/>
           <w:szCs w:val="20"/>
         </w:rPr>
-        <w:t>plagiat</w:t>
-      </w:r>
-      <w:proofErr w:type="spellEnd"/>
-      <w:r>
-        <w:rPr>
-          <w:sz w:val="20"/>
-          <w:szCs w:val="20"/>
-        </w:rPr>
-        <w:t xml:space="preserve"> </w:t>
-      </w:r>
-      <w:proofErr w:type="spellStart"/>
-      <w:r>
-        <w:rPr>
-          <w:sz w:val="20"/>
-          <w:szCs w:val="20"/>
-        </w:rPr>
-        <w:t>contine</w:t>
-      </w:r>
-      <w:proofErr w:type="spellEnd"/>
-      <w:r>
-        <w:rPr>
-          <w:sz w:val="20"/>
-          <w:szCs w:val="20"/>
-        </w:rPr>
-        <w:t xml:space="preserve"> </w:t>
-      </w:r>
-      <w:proofErr w:type="spellStart"/>
-      <w:r>
-        <w:rPr>
-          <w:sz w:val="20"/>
-          <w:szCs w:val="20"/>
-        </w:rPr>
-        <w:t>informatii</w:t>
-      </w:r>
-      <w:proofErr w:type="spellEnd"/>
-      <w:r>
-        <w:rPr>
-          <w:sz w:val="20"/>
-          <w:szCs w:val="20"/>
-        </w:rPr>
-        <w:t xml:space="preserve"> </w:t>
-      </w:r>
-      <w:proofErr w:type="spellStart"/>
-      <w:r>
-        <w:rPr>
-          <w:sz w:val="20"/>
-          <w:szCs w:val="20"/>
-        </w:rPr>
-        <w:t>despre</w:t>
-      </w:r>
-      <w:proofErr w:type="spellEnd"/>
-      <w:r>
-        <w:rPr>
-          <w:sz w:val="20"/>
-          <w:szCs w:val="20"/>
-        </w:rPr>
-        <w:t xml:space="preserve"> </w:t>
-      </w:r>
-      <w:proofErr w:type="spellStart"/>
-      <w:r>
-        <w:rPr>
-          <w:sz w:val="20"/>
-          <w:szCs w:val="20"/>
-        </w:rPr>
-        <w:t>procentul</w:t>
-      </w:r>
-      <w:proofErr w:type="spellEnd"/>
-      <w:r>
-        <w:rPr>
-          <w:sz w:val="20"/>
-          <w:szCs w:val="20"/>
-        </w:rPr>
-        <w:t xml:space="preserve"> de </w:t>
-      </w:r>
-      <w:proofErr w:type="spellStart"/>
-      <w:r>
-        <w:rPr>
-          <w:sz w:val="20"/>
-          <w:szCs w:val="20"/>
-        </w:rPr>
-        <w:t>plagiere</w:t>
+        <w:t>hot_zone</w:t>
+      </w:r>
+      <w:proofErr w:type="spellEnd"/>
+      <w:r>
+        <w:rPr>
+          <w:sz w:val="20"/>
+          <w:szCs w:val="20"/>
+        </w:rPr>
+        <w:t xml:space="preserve"> da in </w:t>
+      </w:r>
+      <w:proofErr w:type="spellStart"/>
+      <w:r>
+        <w:rPr>
+          <w:sz w:val="20"/>
+          <w:szCs w:val="20"/>
+        </w:rPr>
+        <w:t>acelasi</w:t>
+      </w:r>
+      <w:proofErr w:type="spellEnd"/>
+      <w:r>
+        <w:rPr>
+          <w:sz w:val="20"/>
+          <w:szCs w:val="20"/>
+        </w:rPr>
+        <w:t xml:space="preserve"> </w:t>
+      </w:r>
+      <w:proofErr w:type="spellStart"/>
+      <w:r>
+        <w:rPr>
+          <w:sz w:val="20"/>
+          <w:szCs w:val="20"/>
+        </w:rPr>
+        <w:t>timp</w:t>
+      </w:r>
+      <w:proofErr w:type="spellEnd"/>
+      <w:r>
+        <w:rPr>
+          <w:sz w:val="20"/>
+          <w:szCs w:val="20"/>
+        </w:rPr>
+        <w:t xml:space="preserve"> </w:t>
+      </w:r>
+      <w:proofErr w:type="spellStart"/>
+      <w:r>
+        <w:rPr>
+          <w:sz w:val="20"/>
+          <w:szCs w:val="20"/>
+        </w:rPr>
+        <w:t>corelari</w:t>
       </w:r>
       <w:proofErr w:type="spellEnd"/>
       <w:r>
@@ -3192,47 +3507,63 @@
           <w:sz w:val="20"/>
           <w:szCs w:val="20"/>
         </w:rPr>
-        <w:t xml:space="preserve"> 2 </w:t>
-      </w:r>
-      <w:proofErr w:type="spellStart"/>
-      <w:r>
-        <w:rPr>
-          <w:sz w:val="20"/>
-          <w:szCs w:val="20"/>
-        </w:rPr>
-        <w:t>exercitii</w:t>
-      </w:r>
-      <w:proofErr w:type="spellEnd"/>
-      <w:r>
-        <w:rPr>
-          <w:sz w:val="20"/>
-          <w:szCs w:val="20"/>
-        </w:rPr>
-        <w:t xml:space="preserve"> de la 2 </w:t>
-      </w:r>
-      <w:proofErr w:type="spellStart"/>
-      <w:r>
-        <w:rPr>
-          <w:sz w:val="20"/>
-          <w:szCs w:val="20"/>
-        </w:rPr>
-        <w:t>studenti</w:t>
-      </w:r>
-      <w:proofErr w:type="spellEnd"/>
-      <w:r>
-        <w:rPr>
-          <w:sz w:val="20"/>
-          <w:szCs w:val="20"/>
-        </w:rPr>
-        <w:t xml:space="preserve"> </w:t>
-      </w:r>
-      <w:proofErr w:type="spellStart"/>
-      <w:r>
-        <w:rPr>
-          <w:sz w:val="20"/>
-          <w:szCs w:val="20"/>
-        </w:rPr>
-        <w:t>diferiti</w:t>
+        <w:t xml:space="preserve"> </w:t>
+      </w:r>
+      <w:proofErr w:type="spellStart"/>
+      <w:r>
+        <w:rPr>
+          <w:sz w:val="20"/>
+          <w:szCs w:val="20"/>
+        </w:rPr>
+        <w:t>randurile</w:t>
+      </w:r>
+      <w:proofErr w:type="spellEnd"/>
+      <w:r>
+        <w:rPr>
+          <w:sz w:val="20"/>
+          <w:szCs w:val="20"/>
+        </w:rPr>
+        <w:t xml:space="preserve"> </w:t>
+      </w:r>
+      <w:proofErr w:type="spellStart"/>
+      <w:r>
+        <w:rPr>
+          <w:sz w:val="20"/>
+          <w:szCs w:val="20"/>
+        </w:rPr>
+        <w:t>plagiate</w:t>
+      </w:r>
+      <w:proofErr w:type="spellEnd"/>
+      <w:r>
+        <w:rPr>
+          <w:sz w:val="20"/>
+          <w:szCs w:val="20"/>
+        </w:rPr>
+        <w:t xml:space="preserve"> </w:t>
+      </w:r>
+      <w:proofErr w:type="spellStart"/>
+      <w:r>
+        <w:rPr>
+          <w:sz w:val="20"/>
+          <w:szCs w:val="20"/>
+        </w:rPr>
+        <w:t>dintre</w:t>
+      </w:r>
+      <w:proofErr w:type="spellEnd"/>
+      <w:r>
+        <w:rPr>
+          <w:sz w:val="20"/>
+          <w:szCs w:val="20"/>
+        </w:rPr>
+        <w:t xml:space="preserve"> </w:t>
+      </w:r>
+      <w:proofErr w:type="spellStart"/>
+      <w:r>
+        <w:rPr>
+          <w:sz w:val="20"/>
+          <w:szCs w:val="20"/>
+        </w:rPr>
+        <w:t>teme</w:t>
       </w:r>
       <w:proofErr w:type="spellEnd"/>
       <w:r>
@@ -3242,386 +3573,6 @@
         </w:rPr>
         <w:t>.</w:t>
       </w:r>
-      <w:proofErr w:type="gramEnd"/>
-      <w:r>
-        <w:rPr>
-          <w:sz w:val="20"/>
-          <w:szCs w:val="20"/>
-        </w:rPr>
-        <w:t xml:space="preserve"> </w:t>
-      </w:r>
-      <w:proofErr w:type="spellStart"/>
-      <w:r>
-        <w:rPr>
-          <w:sz w:val="20"/>
-          <w:szCs w:val="20"/>
-        </w:rPr>
-        <w:t>Aceasta</w:t>
-      </w:r>
-      <w:proofErr w:type="spellEnd"/>
-      <w:r>
-        <w:rPr>
-          <w:sz w:val="20"/>
-          <w:szCs w:val="20"/>
-        </w:rPr>
-        <w:t xml:space="preserve"> </w:t>
-      </w:r>
-      <w:proofErr w:type="spellStart"/>
-      <w:r>
-        <w:rPr>
-          <w:sz w:val="20"/>
-          <w:szCs w:val="20"/>
-        </w:rPr>
-        <w:t>tabela</w:t>
-      </w:r>
-      <w:proofErr w:type="spellEnd"/>
-      <w:r>
-        <w:rPr>
-          <w:sz w:val="20"/>
-          <w:szCs w:val="20"/>
-        </w:rPr>
-        <w:t xml:space="preserve"> </w:t>
-      </w:r>
-      <w:proofErr w:type="spellStart"/>
-      <w:proofErr w:type="gramStart"/>
-      <w:r>
-        <w:rPr>
-          <w:sz w:val="20"/>
-          <w:szCs w:val="20"/>
-        </w:rPr>
-        <w:t>este</w:t>
-      </w:r>
-      <w:proofErr w:type="spellEnd"/>
-      <w:proofErr w:type="gramEnd"/>
-      <w:r>
-        <w:rPr>
-          <w:sz w:val="20"/>
-          <w:szCs w:val="20"/>
-        </w:rPr>
-        <w:t xml:space="preserve"> </w:t>
-      </w:r>
-      <w:proofErr w:type="spellStart"/>
-      <w:r>
-        <w:rPr>
-          <w:sz w:val="20"/>
-          <w:szCs w:val="20"/>
-        </w:rPr>
-        <w:t>referita</w:t>
-      </w:r>
-      <w:proofErr w:type="spellEnd"/>
-      <w:r>
-        <w:rPr>
-          <w:sz w:val="20"/>
-          <w:szCs w:val="20"/>
-        </w:rPr>
-        <w:t xml:space="preserve"> in </w:t>
-      </w:r>
-      <w:proofErr w:type="spellStart"/>
-      <w:r>
-        <w:rPr>
-          <w:sz w:val="20"/>
-          <w:szCs w:val="20"/>
-        </w:rPr>
-        <w:t>tabela</w:t>
-      </w:r>
-      <w:proofErr w:type="spellEnd"/>
-      <w:r>
-        <w:rPr>
-          <w:sz w:val="20"/>
-          <w:szCs w:val="20"/>
-        </w:rPr>
-        <w:t xml:space="preserve"> </w:t>
-      </w:r>
-      <w:proofErr w:type="spellStart"/>
-      <w:r>
-        <w:rPr>
-          <w:sz w:val="20"/>
-          <w:szCs w:val="20"/>
-        </w:rPr>
-        <w:t>hot_zone</w:t>
-      </w:r>
-      <w:proofErr w:type="spellEnd"/>
-      <w:r>
-        <w:rPr>
-          <w:sz w:val="20"/>
-          <w:szCs w:val="20"/>
-        </w:rPr>
-        <w:t xml:space="preserve"> care </w:t>
-      </w:r>
-      <w:proofErr w:type="spellStart"/>
-      <w:r>
-        <w:rPr>
-          <w:sz w:val="20"/>
-          <w:szCs w:val="20"/>
-        </w:rPr>
-        <w:t>reprezinta</w:t>
-      </w:r>
-      <w:proofErr w:type="spellEnd"/>
-      <w:r>
-        <w:rPr>
-          <w:sz w:val="20"/>
-          <w:szCs w:val="20"/>
-        </w:rPr>
-        <w:t xml:space="preserve"> o </w:t>
-      </w:r>
-      <w:proofErr w:type="spellStart"/>
-      <w:r>
-        <w:rPr>
-          <w:sz w:val="20"/>
-          <w:szCs w:val="20"/>
-        </w:rPr>
-        <w:t>impartire</w:t>
-      </w:r>
-      <w:proofErr w:type="spellEnd"/>
-      <w:r>
-        <w:rPr>
-          <w:sz w:val="20"/>
-          <w:szCs w:val="20"/>
-        </w:rPr>
-        <w:t xml:space="preserve"> </w:t>
-      </w:r>
-      <w:proofErr w:type="spellStart"/>
-      <w:r>
-        <w:rPr>
-          <w:sz w:val="20"/>
-          <w:szCs w:val="20"/>
-        </w:rPr>
-        <w:t>mai</w:t>
-      </w:r>
-      <w:proofErr w:type="spellEnd"/>
-      <w:r>
-        <w:rPr>
-          <w:sz w:val="20"/>
-          <w:szCs w:val="20"/>
-        </w:rPr>
-        <w:t xml:space="preserve"> </w:t>
-      </w:r>
-      <w:proofErr w:type="spellStart"/>
-      <w:r>
-        <w:rPr>
-          <w:sz w:val="20"/>
-          <w:szCs w:val="20"/>
-        </w:rPr>
-        <w:t>fina</w:t>
-      </w:r>
-      <w:proofErr w:type="spellEnd"/>
-      <w:r>
-        <w:rPr>
-          <w:sz w:val="20"/>
-          <w:szCs w:val="20"/>
-        </w:rPr>
-        <w:t xml:space="preserve"> </w:t>
-      </w:r>
-      <w:proofErr w:type="spellStart"/>
-      <w:r>
-        <w:rPr>
-          <w:sz w:val="20"/>
-          <w:szCs w:val="20"/>
-        </w:rPr>
-        <w:t>decat</w:t>
-      </w:r>
-      <w:proofErr w:type="spellEnd"/>
-      <w:r>
-        <w:rPr>
-          <w:sz w:val="20"/>
-          <w:szCs w:val="20"/>
-        </w:rPr>
-        <w:t xml:space="preserve"> un </w:t>
-      </w:r>
-      <w:proofErr w:type="spellStart"/>
-      <w:r>
-        <w:rPr>
-          <w:sz w:val="20"/>
-          <w:szCs w:val="20"/>
-        </w:rPr>
-        <w:t>procent</w:t>
-      </w:r>
-      <w:proofErr w:type="spellEnd"/>
-      <w:r>
-        <w:rPr>
-          <w:sz w:val="20"/>
-          <w:szCs w:val="20"/>
-        </w:rPr>
-        <w:t xml:space="preserve"> de </w:t>
-      </w:r>
-      <w:proofErr w:type="spellStart"/>
-      <w:r>
-        <w:rPr>
-          <w:sz w:val="20"/>
-          <w:szCs w:val="20"/>
-        </w:rPr>
-        <w:t>plagiat</w:t>
-      </w:r>
-      <w:proofErr w:type="spellEnd"/>
-      <w:r>
-        <w:rPr>
-          <w:sz w:val="20"/>
-          <w:szCs w:val="20"/>
-        </w:rPr>
-        <w:t xml:space="preserve">. </w:t>
-      </w:r>
-      <w:proofErr w:type="spellStart"/>
-      <w:proofErr w:type="gramStart"/>
-      <w:r>
-        <w:rPr>
-          <w:sz w:val="20"/>
-          <w:szCs w:val="20"/>
-        </w:rPr>
-        <w:t>Tabela</w:t>
-      </w:r>
-      <w:proofErr w:type="spellEnd"/>
-      <w:r>
-        <w:rPr>
-          <w:sz w:val="20"/>
-          <w:szCs w:val="20"/>
-        </w:rPr>
-        <w:t xml:space="preserve"> </w:t>
-      </w:r>
-      <w:proofErr w:type="spellStart"/>
-      <w:r>
-        <w:rPr>
-          <w:sz w:val="20"/>
-          <w:szCs w:val="20"/>
-        </w:rPr>
-        <w:t>hot_zone</w:t>
-      </w:r>
-      <w:proofErr w:type="spellEnd"/>
-      <w:r>
-        <w:rPr>
-          <w:sz w:val="20"/>
-          <w:szCs w:val="20"/>
-        </w:rPr>
-        <w:t xml:space="preserve"> da in </w:t>
-      </w:r>
-      <w:proofErr w:type="spellStart"/>
-      <w:r>
-        <w:rPr>
-          <w:sz w:val="20"/>
-          <w:szCs w:val="20"/>
-        </w:rPr>
-        <w:t>acelasi</w:t>
-      </w:r>
-      <w:proofErr w:type="spellEnd"/>
-      <w:r>
-        <w:rPr>
-          <w:sz w:val="20"/>
-          <w:szCs w:val="20"/>
-        </w:rPr>
-        <w:t xml:space="preserve"> </w:t>
-      </w:r>
-      <w:proofErr w:type="spellStart"/>
-      <w:r>
-        <w:rPr>
-          <w:sz w:val="20"/>
-          <w:szCs w:val="20"/>
-        </w:rPr>
-        <w:t>timp</w:t>
-      </w:r>
-      <w:proofErr w:type="spellEnd"/>
-      <w:r>
-        <w:rPr>
-          <w:sz w:val="20"/>
-          <w:szCs w:val="20"/>
-        </w:rPr>
-        <w:t xml:space="preserve"> </w:t>
-      </w:r>
-      <w:proofErr w:type="spellStart"/>
-      <w:r>
-        <w:rPr>
-          <w:sz w:val="20"/>
-          <w:szCs w:val="20"/>
-        </w:rPr>
-        <w:t>corelari</w:t>
-      </w:r>
-      <w:proofErr w:type="spellEnd"/>
-      <w:r>
-        <w:rPr>
-          <w:sz w:val="20"/>
-          <w:szCs w:val="20"/>
-        </w:rPr>
-        <w:t xml:space="preserve"> </w:t>
-      </w:r>
-      <w:proofErr w:type="spellStart"/>
-      <w:r>
-        <w:rPr>
-          <w:sz w:val="20"/>
-          <w:szCs w:val="20"/>
-        </w:rPr>
-        <w:t>intre</w:t>
-      </w:r>
-      <w:proofErr w:type="spellEnd"/>
-      <w:r>
-        <w:rPr>
-          <w:sz w:val="20"/>
-          <w:szCs w:val="20"/>
-        </w:rPr>
-        <w:t xml:space="preserve"> </w:t>
-      </w:r>
-      <w:proofErr w:type="spellStart"/>
-      <w:r>
-        <w:rPr>
-          <w:sz w:val="20"/>
-          <w:szCs w:val="20"/>
-        </w:rPr>
-        <w:t>randurile</w:t>
-      </w:r>
-      <w:proofErr w:type="spellEnd"/>
-      <w:r>
-        <w:rPr>
-          <w:sz w:val="20"/>
-          <w:szCs w:val="20"/>
-        </w:rPr>
-        <w:t xml:space="preserve"> </w:t>
-      </w:r>
-      <w:proofErr w:type="spellStart"/>
-      <w:r>
-        <w:rPr>
-          <w:sz w:val="20"/>
-          <w:szCs w:val="20"/>
-        </w:rPr>
-        <w:t>plagiate</w:t>
-      </w:r>
-      <w:proofErr w:type="spellEnd"/>
-      <w:r>
-        <w:rPr>
-          <w:sz w:val="20"/>
-          <w:szCs w:val="20"/>
-        </w:rPr>
-        <w:t xml:space="preserve"> </w:t>
-      </w:r>
-      <w:proofErr w:type="spellStart"/>
-      <w:r>
-        <w:rPr>
-          <w:sz w:val="20"/>
-          <w:szCs w:val="20"/>
-        </w:rPr>
-        <w:t>dintre</w:t>
-      </w:r>
-      <w:proofErr w:type="spellEnd"/>
-      <w:r>
-        <w:rPr>
-          <w:sz w:val="20"/>
-          <w:szCs w:val="20"/>
-        </w:rPr>
-        <w:t xml:space="preserve"> </w:t>
-      </w:r>
-      <w:proofErr w:type="spellStart"/>
-      <w:r>
-        <w:rPr>
-          <w:sz w:val="20"/>
-          <w:szCs w:val="20"/>
-        </w:rPr>
-        <w:t>teme</w:t>
-      </w:r>
-      <w:proofErr w:type="spellEnd"/>
-      <w:r>
-        <w:rPr>
-          <w:sz w:val="20"/>
-          <w:szCs w:val="20"/>
-        </w:rPr>
-        <w:t>.</w:t>
-      </w:r>
-      <w:proofErr w:type="gramEnd"/>
     </w:p>
     <w:p>
       <w:pPr>
@@ -3940,7 +3891,7 @@
                     <pic:cNvPicPr/>
                   </pic:nvPicPr>
                   <pic:blipFill>
-                    <a:blip r:embed="rId18">
+                    <a:blip r:embed="rId17">
                       <a:extLst>
                         <a:ext uri="{28A0092B-C50C-407E-A947-70E740481C1C}">
                           <a14:useLocalDpi xmlns:a14="http://schemas.microsoft.com/office/drawing/2010/main" val="0"/>
@@ -3998,7 +3949,7 @@
                     <pic:cNvPicPr/>
                   </pic:nvPicPr>
                   <pic:blipFill>
-                    <a:blip r:embed="rId19">
+                    <a:blip r:embed="rId18">
                       <a:extLst>
                         <a:ext uri="{28A0092B-C50C-407E-A947-70E740481C1C}">
                           <a14:useLocalDpi xmlns:a14="http://schemas.microsoft.com/office/drawing/2010/main" val="0"/>
@@ -4227,7 +4178,7 @@
                     <pic:cNvPicPr/>
                   </pic:nvPicPr>
                   <pic:blipFill>
-                    <a:blip r:embed="rId20">
+                    <a:blip r:embed="rId19">
                       <a:extLst>
                         <a:ext uri="{28A0092B-C50C-407E-A947-70E740481C1C}">
                           <a14:useLocalDpi xmlns:a14="http://schemas.microsoft.com/office/drawing/2010/main" val="0"/>
@@ -4303,7 +4254,7 @@
                     <pic:cNvPicPr/>
                   </pic:nvPicPr>
                   <pic:blipFill>
-                    <a:blip r:embed="rId21">
+                    <a:blip r:embed="rId20">
                       <a:extLst>
                         <a:ext uri="{28A0092B-C50C-407E-A947-70E740481C1C}">
                           <a14:useLocalDpi xmlns:a14="http://schemas.microsoft.com/office/drawing/2010/main" val="0"/>
@@ -4339,7 +4290,6 @@
         </w:rPr>
       </w:pPr>
       <w:proofErr w:type="spellStart"/>
-      <w:proofErr w:type="gramStart"/>
       <w:r>
         <w:rPr>
           <w:sz w:val="20"/>
@@ -4522,7 +4472,6 @@
         </w:rPr>
         <w:t>.</w:t>
       </w:r>
-      <w:proofErr w:type="gramEnd"/>
     </w:p>
     <w:p>
       <w:pPr>
@@ -4593,7 +4542,7 @@
                     <pic:cNvPicPr/>
                   </pic:nvPicPr>
                   <pic:blipFill>
-                    <a:blip r:embed="rId22">
+                    <a:blip r:embed="rId21">
                       <a:extLst>
                         <a:ext uri="{28A0092B-C50C-407E-A947-70E740481C1C}">
                           <a14:useLocalDpi xmlns:a14="http://schemas.microsoft.com/office/drawing/2010/main" val="0"/>
@@ -4654,7 +4603,7 @@
                     <pic:cNvPicPr/>
                   </pic:nvPicPr>
                   <pic:blipFill>
-                    <a:blip r:embed="rId23">
+                    <a:blip r:embed="rId22">
                       <a:extLst>
                         <a:ext uri="{28A0092B-C50C-407E-A947-70E740481C1C}">
                           <a14:useLocalDpi xmlns:a14="http://schemas.microsoft.com/office/drawing/2010/main" val="0"/>
@@ -4753,7 +4702,7 @@
                     <pic:cNvPicPr/>
                   </pic:nvPicPr>
                   <pic:blipFill>
-                    <a:blip r:embed="rId24">
+                    <a:blip r:embed="rId23">
                       <a:extLst>
                         <a:ext uri="{28A0092B-C50C-407E-A947-70E740481C1C}">
                           <a14:useLocalDpi xmlns:a14="http://schemas.microsoft.com/office/drawing/2010/main" val="0"/>
@@ -4810,7 +4759,7 @@
                     <pic:cNvPicPr/>
                   </pic:nvPicPr>
                   <pic:blipFill>
-                    <a:blip r:embed="rId25">
+                    <a:blip r:embed="rId24">
                       <a:extLst>
                         <a:ext uri="{28A0092B-C50C-407E-A947-70E740481C1C}">
                           <a14:useLocalDpi xmlns:a14="http://schemas.microsoft.com/office/drawing/2010/main" val="0"/>
@@ -4953,14 +4902,12 @@
       <w:r>
         <w:rPr>
           <w:noProof/>
-          <w:sz w:val="20"/>
-          <w:szCs w:val="20"/>
         </w:rPr>
         <w:drawing>
-          <wp:inline distT="0" distB="0" distL="0" distR="0">
-            <wp:extent cx="5943600" cy="934720"/>
+          <wp:inline distT="0" distB="0" distL="0" distR="0" wp14:anchorId="0F4D969B" wp14:editId="2697B90F">
+            <wp:extent cx="5943600" cy="1242060"/>
             <wp:effectExtent l="0" t="0" r="0" b="0"/>
-            <wp:docPr id="35" name="Picture 35"/>
+            <wp:docPr id="1" name="Picture 1"/>
             <wp:cNvGraphicFramePr>
               <a:graphicFrameLocks xmlns:a="http://schemas.openxmlformats.org/drawingml/2006/main" noChangeAspect="1"/>
             </wp:cNvGraphicFramePr>
@@ -4968,17 +4915,11 @@
               <a:graphicData uri="http://schemas.openxmlformats.org/drawingml/2006/picture">
                 <pic:pic xmlns:pic="http://schemas.openxmlformats.org/drawingml/2006/picture">
                   <pic:nvPicPr>
-                    <pic:cNvPr id="0" name="1.png"/>
+                    <pic:cNvPr id="1" name=""/>
                     <pic:cNvPicPr/>
                   </pic:nvPicPr>
                   <pic:blipFill>
-                    <a:blip r:embed="rId24">
-                      <a:extLst>
-                        <a:ext uri="{28A0092B-C50C-407E-A947-70E740481C1C}">
-                          <a14:useLocalDpi xmlns:a14="http://schemas.microsoft.com/office/drawing/2010/main" val="0"/>
-                        </a:ext>
-                      </a:extLst>
-                    </a:blip>
+                    <a:blip r:embed="rId25"/>
                     <a:stretch>
                       <a:fillRect/>
                     </a:stretch>
@@ -4986,7 +4927,7 @@
                   <pic:spPr>
                     <a:xfrm>
                       <a:off x="0" y="0"/>
-                      <a:ext cx="5943600" cy="934720"/>
+                      <a:ext cx="5943600" cy="1242060"/>
                     </a:xfrm>
                     <a:prstGeom prst="rect">
                       <a:avLst/>
@@ -5010,14 +4951,12 @@
       <w:r>
         <w:rPr>
           <w:noProof/>
-          <w:sz w:val="20"/>
-          <w:szCs w:val="20"/>
         </w:rPr>
         <w:drawing>
-          <wp:inline distT="0" distB="0" distL="0" distR="0">
-            <wp:extent cx="5943600" cy="1099185"/>
-            <wp:effectExtent l="0" t="0" r="0" b="5715"/>
-            <wp:docPr id="36" name="Picture 36"/>
+          <wp:inline distT="0" distB="0" distL="0" distR="0" wp14:anchorId="2C34350A" wp14:editId="08CA3FE7">
+            <wp:extent cx="5935980" cy="1952625"/>
+            <wp:effectExtent l="0" t="0" r="7620" b="9525"/>
+            <wp:docPr id="2" name="Picture 2"/>
             <wp:cNvGraphicFramePr>
               <a:graphicFrameLocks xmlns:a="http://schemas.openxmlformats.org/drawingml/2006/main" noChangeAspect="1"/>
             </wp:cNvGraphicFramePr>
@@ -5025,17 +4964,11 @@
               <a:graphicData uri="http://schemas.openxmlformats.org/drawingml/2006/picture">
                 <pic:pic xmlns:pic="http://schemas.openxmlformats.org/drawingml/2006/picture">
                   <pic:nvPicPr>
-                    <pic:cNvPr id="0" name="2.png"/>
+                    <pic:cNvPr id="1" name=""/>
                     <pic:cNvPicPr/>
                   </pic:nvPicPr>
                   <pic:blipFill>
-                    <a:blip r:embed="rId25">
-                      <a:extLst>
-                        <a:ext uri="{28A0092B-C50C-407E-A947-70E740481C1C}">
-                          <a14:useLocalDpi xmlns:a14="http://schemas.microsoft.com/office/drawing/2010/main" val="0"/>
-                        </a:ext>
-                      </a:extLst>
-                    </a:blip>
+                    <a:blip r:embed="rId26"/>
                     <a:stretch>
                       <a:fillRect/>
                     </a:stretch>
@@ -5043,7 +4976,7 @@
                   <pic:spPr>
                     <a:xfrm>
                       <a:off x="0" y="0"/>
-                      <a:ext cx="5943600" cy="1099185"/>
+                      <a:ext cx="5935980" cy="1952625"/>
                     </a:xfrm>
                     <a:prstGeom prst="rect">
                       <a:avLst/>
@@ -5071,13 +5004,6 @@
           <w:lang w:val="ro-RO"/>
         </w:rPr>
         <w:tab/>
-      </w:r>
-      <w:r>
-        <w:rPr>
-          <w:sz w:val="20"/>
-          <w:szCs w:val="20"/>
-          <w:lang w:val="ro-RO"/>
-        </w:rPr>
         <w:t>Tabela studenti contine informatii despre studentii facultatii de informatica.</w:t>
       </w:r>
     </w:p>
@@ -5128,10 +5054,10 @@
           <w:noProof/>
         </w:rPr>
         <w:drawing>
-          <wp:inline distT="0" distB="0" distL="0" distR="0" wp14:anchorId="2DC01F8B" wp14:editId="3E86D10B">
-            <wp:extent cx="5943600" cy="934720"/>
-            <wp:effectExtent l="0" t="0" r="0" b="0"/>
-            <wp:docPr id="37" name="Picture 37"/>
+          <wp:inline distT="0" distB="0" distL="0" distR="0" wp14:anchorId="3726DB55" wp14:editId="2F040853">
+            <wp:extent cx="5943600" cy="1288415"/>
+            <wp:effectExtent l="0" t="0" r="0" b="6985"/>
+            <wp:docPr id="4" name="Picture 4"/>
             <wp:cNvGraphicFramePr>
               <a:graphicFrameLocks xmlns:a="http://schemas.openxmlformats.org/drawingml/2006/main" noChangeAspect="1"/>
             </wp:cNvGraphicFramePr>
@@ -5139,17 +5065,11 @@
               <a:graphicData uri="http://schemas.openxmlformats.org/drawingml/2006/picture">
                 <pic:pic xmlns:pic="http://schemas.openxmlformats.org/drawingml/2006/picture">
                   <pic:nvPicPr>
-                    <pic:cNvPr id="0" name="1.png"/>
+                    <pic:cNvPr id="1" name=""/>
                     <pic:cNvPicPr/>
                   </pic:nvPicPr>
                   <pic:blipFill>
-                    <a:blip r:embed="rId24">
-                      <a:extLst>
-                        <a:ext uri="{28A0092B-C50C-407E-A947-70E740481C1C}">
-                          <a14:useLocalDpi xmlns:a14="http://schemas.microsoft.com/office/drawing/2010/main" val="0"/>
-                        </a:ext>
-                      </a:extLst>
-                    </a:blip>
+                    <a:blip r:embed="rId27"/>
                     <a:stretch>
                       <a:fillRect/>
                     </a:stretch>
@@ -5157,7 +5077,7 @@
                   <pic:spPr>
                     <a:xfrm>
                       <a:off x="0" y="0"/>
-                      <a:ext cx="5943600" cy="934720"/>
+                      <a:ext cx="5943600" cy="1288415"/>
                     </a:xfrm>
                     <a:prstGeom prst="rect">
                       <a:avLst/>
@@ -5181,14 +5101,12 @@
       <w:r>
         <w:rPr>
           <w:noProof/>
-          <w:sz w:val="20"/>
-          <w:szCs w:val="20"/>
         </w:rPr>
         <w:drawing>
-          <wp:inline distT="0" distB="0" distL="0" distR="0" wp14:anchorId="6504BD5B" wp14:editId="01E1317A">
-            <wp:extent cx="5943600" cy="1099185"/>
-            <wp:effectExtent l="0" t="0" r="0" b="5715"/>
-            <wp:docPr id="38" name="Picture 38"/>
+          <wp:inline distT="0" distB="0" distL="0" distR="0" wp14:anchorId="0B7A46BA" wp14:editId="4072E672">
+            <wp:extent cx="5943600" cy="1434465"/>
+            <wp:effectExtent l="0" t="0" r="0" b="0"/>
+            <wp:docPr id="5" name="Picture 5"/>
             <wp:cNvGraphicFramePr>
               <a:graphicFrameLocks xmlns:a="http://schemas.openxmlformats.org/drawingml/2006/main" noChangeAspect="1"/>
             </wp:cNvGraphicFramePr>
@@ -5196,17 +5114,11 @@
               <a:graphicData uri="http://schemas.openxmlformats.org/drawingml/2006/picture">
                 <pic:pic xmlns:pic="http://schemas.openxmlformats.org/drawingml/2006/picture">
                   <pic:nvPicPr>
-                    <pic:cNvPr id="0" name="2.png"/>
+                    <pic:cNvPr id="1" name=""/>
                     <pic:cNvPicPr/>
                   </pic:nvPicPr>
                   <pic:blipFill>
-                    <a:blip r:embed="rId25">
-                      <a:extLst>
-                        <a:ext uri="{28A0092B-C50C-407E-A947-70E740481C1C}">
-                          <a14:useLocalDpi xmlns:a14="http://schemas.microsoft.com/office/drawing/2010/main" val="0"/>
-                        </a:ext>
-                      </a:extLst>
-                    </a:blip>
+                    <a:blip r:embed="rId28"/>
                     <a:stretch>
                       <a:fillRect/>
                     </a:stretch>
@@ -5214,7 +5126,7 @@
                   <pic:spPr>
                     <a:xfrm>
                       <a:off x="0" y="0"/>
-                      <a:ext cx="5943600" cy="1099185"/>
+                      <a:ext cx="5943600" cy="1434465"/>
                     </a:xfrm>
                     <a:prstGeom prst="rect">
                       <a:avLst/>
@@ -5226,6 +5138,8 @@
           </wp:inline>
         </w:drawing>
       </w:r>
+      <w:bookmarkStart w:id="0" w:name="_GoBack"/>
+      <w:bookmarkEnd w:id="0"/>
     </w:p>
     <w:p>
       <w:pPr>
@@ -5242,13 +5156,6 @@
           <w:lang w:val="ro-RO"/>
         </w:rPr>
         <w:tab/>
-      </w:r>
-      <w:r>
-        <w:rPr>
-          <w:sz w:val="20"/>
-          <w:szCs w:val="20"/>
-          <w:lang w:val="ro-RO"/>
-        </w:rPr>
         <w:t xml:space="preserve">Tabela </w:t>
       </w:r>
       <w:r>
@@ -5361,7 +5268,6 @@
           <w:sz w:val="28"/>
           <w:szCs w:val="28"/>
         </w:rPr>
-        <w:lastRenderedPageBreak/>
         <w:t>teme</w:t>
       </w:r>
       <w:proofErr w:type="spellEnd"/>
@@ -5397,7 +5303,7 @@
                     <pic:cNvPicPr/>
                   </pic:nvPicPr>
                   <pic:blipFill>
-                    <a:blip r:embed="rId26">
+                    <a:blip r:embed="rId29">
                       <a:extLst>
                         <a:ext uri="{28A0092B-C50C-407E-A947-70E740481C1C}">
                           <a14:useLocalDpi xmlns:a14="http://schemas.microsoft.com/office/drawing/2010/main" val="0"/>
@@ -5455,7 +5361,7 @@
                     <pic:cNvPicPr/>
                   </pic:nvPicPr>
                   <pic:blipFill>
-                    <a:blip r:embed="rId27">
+                    <a:blip r:embed="rId30">
                       <a:extLst>
                         <a:ext uri="{28A0092B-C50C-407E-A947-70E740481C1C}">
                           <a14:useLocalDpi xmlns:a14="http://schemas.microsoft.com/office/drawing/2010/main" val="0"/>
@@ -5497,13 +5403,6 @@
           <w:lang w:val="ro-RO"/>
         </w:rPr>
         <w:tab/>
-      </w:r>
-      <w:r>
-        <w:rPr>
-          <w:sz w:val="20"/>
-          <w:szCs w:val="20"/>
-          <w:lang w:val="ro-RO"/>
-        </w:rPr>
         <w:t>Tabele teme contine informatii despre temele create de catre profesori.</w:t>
       </w:r>
     </w:p>
@@ -5571,7 +5470,7 @@
                     <pic:cNvPicPr/>
                   </pic:nvPicPr>
                   <pic:blipFill>
-                    <a:blip r:embed="rId28">
+                    <a:blip r:embed="rId31">
                       <a:extLst>
                         <a:ext uri="{28A0092B-C50C-407E-A947-70E740481C1C}">
                           <a14:useLocalDpi xmlns:a14="http://schemas.microsoft.com/office/drawing/2010/main" val="0"/>
@@ -5612,6 +5511,7 @@
           <w:sz w:val="20"/>
           <w:szCs w:val="20"/>
         </w:rPr>
+        <w:lastRenderedPageBreak/>
         <w:drawing>
           <wp:inline distT="0" distB="0" distL="0" distR="0">
             <wp:extent cx="5943600" cy="1913890"/>
@@ -5628,7 +5528,7 @@
                     <pic:cNvPicPr/>
                   </pic:nvPicPr>
                   <pic:blipFill>
-                    <a:blip r:embed="rId29">
+                    <a:blip r:embed="rId32">
                       <a:extLst>
                         <a:ext uri="{28A0092B-C50C-407E-A947-70E740481C1C}">
                           <a14:useLocalDpi xmlns:a14="http://schemas.microsoft.com/office/drawing/2010/main" val="0"/>
@@ -5670,17 +5570,8 @@
           <w:lang w:val="ro-RO"/>
         </w:rPr>
         <w:tab/>
-      </w:r>
-      <w:r>
-        <w:rPr>
-          <w:sz w:val="20"/>
-          <w:szCs w:val="20"/>
-          <w:lang w:val="ro-RO"/>
-        </w:rPr>
         <w:t>Tabela teme_incarcate contine informatii despre temele incarcate de studenti.</w:t>
       </w:r>
-      <w:bookmarkStart w:id="0" w:name="_GoBack"/>
-      <w:bookmarkEnd w:id="0"/>
     </w:p>
     <w:p>
       <w:pPr>
@@ -5756,8 +5647,8 @@
 </file>
 
 <file path=word/numbering.xml><?xml version="1.0" encoding="utf-8"?>
-<w:numbering xmlns:wpc="http://schemas.microsoft.com/office/word/2010/wordprocessingCanvas" xmlns:mc="http://schemas.openxmlformats.org/markup-compatibility/2006" xmlns:o="urn:schemas-microsoft-com:office:office" xmlns:r="http://schemas.openxmlformats.org/officeDocument/2006/relationships" xmlns:m="http://schemas.openxmlformats.org/officeDocument/2006/math" xmlns:v="urn:schemas-microsoft-com:vml" xmlns:wp14="http://schemas.microsoft.com/office/word/2010/wordprocessingDrawing" xmlns:wp="http://schemas.openxmlformats.org/drawingml/2006/wordprocessingDrawing" xmlns:w10="urn:schemas-microsoft-com:office:word" xmlns:w="http://schemas.openxmlformats.org/wordprocessingml/2006/main" xmlns:w14="http://schemas.microsoft.com/office/word/2010/wordml" xmlns:wpg="http://schemas.microsoft.com/office/word/2010/wordprocessingGroup" xmlns:wpi="http://schemas.microsoft.com/office/word/2010/wordprocessingInk" xmlns:wne="http://schemas.microsoft.com/office/word/2006/wordml" xmlns:wps="http://schemas.microsoft.com/office/word/2010/wordprocessingShape" mc:Ignorable="w14 wp14">
-  <w:abstractNum w:abstractNumId="0">
+<w:numbering xmlns:wpc="http://schemas.microsoft.com/office/word/2010/wordprocessingCanvas" xmlns:cx="http://schemas.microsoft.com/office/drawing/2014/chartex" xmlns:cx1="http://schemas.microsoft.com/office/drawing/2015/9/8/chartex" xmlns:mc="http://schemas.openxmlformats.org/markup-compatibility/2006" xmlns:o="urn:schemas-microsoft-com:office:office" xmlns:r="http://schemas.openxmlformats.org/officeDocument/2006/relationships" xmlns:m="http://schemas.openxmlformats.org/officeDocument/2006/math" xmlns:v="urn:schemas-microsoft-com:vml" xmlns:wp14="http://schemas.microsoft.com/office/word/2010/wordprocessingDrawing" xmlns:wp="http://schemas.openxmlformats.org/drawingml/2006/wordprocessingDrawing" xmlns:w10="urn:schemas-microsoft-com:office:word" xmlns:w="http://schemas.openxmlformats.org/wordprocessingml/2006/main" xmlns:w14="http://schemas.microsoft.com/office/word/2010/wordml" xmlns:w15="http://schemas.microsoft.com/office/word/2012/wordml" xmlns:w16se="http://schemas.microsoft.com/office/word/2015/wordml/symex" xmlns:wpg="http://schemas.microsoft.com/office/word/2010/wordprocessingGroup" xmlns:wpi="http://schemas.microsoft.com/office/word/2010/wordprocessingInk" xmlns:wne="http://schemas.microsoft.com/office/word/2006/wordml" xmlns:wps="http://schemas.microsoft.com/office/word/2010/wordprocessingShape" mc:Ignorable="w14 w15 w16se wp14">
+  <w:abstractNum w:abstractNumId="0" w15:restartNumberingAfterBreak="0">
     <w:nsid w:val="30AB54ED"/>
     <w:multiLevelType w:val="hybridMultilevel"/>
     <w:tmpl w:val="979A838C"/>
@@ -5877,7 +5768,7 @@
 </file>
 
 <file path=word/styles.xml><?xml version="1.0" encoding="utf-8"?>
-<w:styles xmlns:mc="http://schemas.openxmlformats.org/markup-compatibility/2006" xmlns:r="http://schemas.openxmlformats.org/officeDocument/2006/relationships" xmlns:w="http://schemas.openxmlformats.org/wordprocessingml/2006/main" xmlns:w14="http://schemas.microsoft.com/office/word/2010/wordml" mc:Ignorable="w14">
+<w:styles xmlns:mc="http://schemas.openxmlformats.org/markup-compatibility/2006" xmlns:r="http://schemas.openxmlformats.org/officeDocument/2006/relationships" xmlns:w="http://schemas.openxmlformats.org/wordprocessingml/2006/main" xmlns:w14="http://schemas.microsoft.com/office/word/2010/wordml" xmlns:w15="http://schemas.microsoft.com/office/word/2012/wordml" xmlns:w16se="http://schemas.microsoft.com/office/word/2015/wordml/symex" mc:Ignorable="w14 w15 w16se">
   <w:docDefaults>
     <w:rPrDefault>
       <w:rPr>
@@ -5893,386 +5784,378 @@
       </w:pPr>
     </w:pPrDefault>
   </w:docDefaults>
-  <w:latentStyles w:defLockedState="0" w:defUIPriority="99" w:defSemiHidden="1" w:defUnhideWhenUsed="1" w:defQFormat="0" w:count="267">
-    <w:lsdException w:name="Normal" w:semiHidden="0" w:uiPriority="0" w:unhideWhenUsed="0" w:qFormat="1"/>
-    <w:lsdException w:name="heading 1" w:semiHidden="0" w:uiPriority="9" w:unhideWhenUsed="0" w:qFormat="1"/>
-    <w:lsdException w:name="heading 2" w:uiPriority="9" w:qFormat="1"/>
-    <w:lsdException w:name="heading 3" w:uiPriority="9" w:qFormat="1"/>
-    <w:lsdException w:name="heading 4" w:uiPriority="9" w:qFormat="1"/>
-    <w:lsdException w:name="heading 5" w:uiPriority="9" w:qFormat="1"/>
-    <w:lsdException w:name="heading 6" w:uiPriority="9" w:qFormat="1"/>
-    <w:lsdException w:name="heading 7" w:uiPriority="9" w:qFormat="1"/>
-    <w:lsdException w:name="heading 8" w:uiPriority="9" w:qFormat="1"/>
-    <w:lsdException w:name="heading 9" w:uiPriority="9" w:qFormat="1"/>
-    <w:lsdException w:name="toc 1" w:uiPriority="39"/>
-    <w:lsdException w:name="toc 2" w:uiPriority="39"/>
-    <w:lsdException w:name="toc 3" w:uiPriority="39"/>
-    <w:lsdException w:name="toc 4" w:uiPriority="39"/>
-    <w:lsdException w:name="toc 5" w:uiPriority="39"/>
-    <w:lsdException w:name="toc 6" w:uiPriority="39"/>
-    <w:lsdException w:name="toc 7" w:uiPriority="39"/>
-    <w:lsdException w:name="toc 8" w:uiPriority="39"/>
-    <w:lsdException w:name="toc 9" w:uiPriority="39"/>
-    <w:lsdException w:name="caption" w:uiPriority="35" w:qFormat="1"/>
-    <w:lsdException w:name="Title" w:semiHidden="0" w:uiPriority="10" w:unhideWhenUsed="0" w:qFormat="1"/>
-    <w:lsdException w:name="Default Paragraph Font" w:uiPriority="1"/>
-    <w:lsdException w:name="Subtitle" w:semiHidden="0" w:uiPriority="11" w:unhideWhenUsed="0" w:qFormat="1"/>
-    <w:lsdException w:name="Strong" w:semiHidden="0" w:uiPriority="22" w:unhideWhenUsed="0" w:qFormat="1"/>
-    <w:lsdException w:name="Emphasis" w:semiHidden="0" w:uiPriority="20" w:unhideWhenUsed="0" w:qFormat="1"/>
-    <w:lsdException w:name="Table Grid" w:semiHidden="0" w:uiPriority="59" w:unhideWhenUsed="0"/>
-    <w:lsdException w:name="Placeholder Text" w:unhideWhenUsed="0"/>
-    <w:lsdException w:name="No Spacing" w:semiHidden="0" w:uiPriority="1" w:unhideWhenUsed="0" w:qFormat="1"/>
-    <w:lsdException w:name="Light Shading" w:semiHidden="0" w:uiPriority="60" w:unhideWhenUsed="0"/>
-    <w:lsdException w:name="Light List" w:semiHidden="0" w:uiPriority="61" w:unhideWhenUsed="0"/>
-    <w:lsdException w:name="Light Grid" w:semiHidden="0" w:uiPriority="62" w:unhideWhenUsed="0"/>
-    <w:lsdException w:name="Medium Shading 1" w:semiHidden="0" w:uiPriority="63" w:unhideWhenUsed="0"/>
-    <w:lsdException w:name="Medium Shading 2" w:semiHidden="0" w:uiPriority="64" w:unhideWhenUsed="0"/>
-    <w:lsdException w:name="Medium List 1" w:semiHidden="0" w:uiPriority="65" w:unhideWhenUsed="0"/>
-    <w:lsdException w:name="Medium List 2" w:semiHidden="0" w:uiPriority="66" w:unhideWhenUsed="0"/>
-    <w:lsdException w:name="Medium Grid 1" w:semiHidden="0" w:uiPriority="67" w:unhideWhenUsed="0"/>
-    <w:lsdException w:name="Medium Grid 2" w:semiHidden="0" w:uiPriority="68" w:unhideWhenUsed="0"/>
-    <w:lsdException w:name="Medium Grid 3" w:semiHidden="0" w:uiPriority="69" w:unhideWhenUsed="0"/>
-    <w:lsdException w:name="Dark List" w:semiHidden="0" w:uiPriority="70" w:unhideWhenUsed="0"/>
-    <w:lsdException w:name="Colorful Shading" w:semiHidden="0" w:uiPriority="71" w:unhideWhenUsed="0"/>
-    <w:lsdException w:name="Colorful List" w:semiHidden="0" w:uiPriority="72" w:unhideWhenUsed="0"/>
-    <w:lsdException w:name="Colorful Grid" w:semiHidden="0" w:uiPriority="73" w:unhideWhenUsed="0"/>
-    <w:lsdException w:name="Light Shading Accent 1" w:semiHidden="0" w:uiPriority="60" w:unhideWhenUsed="0"/>
-    <w:lsdException w:name="Light List Accent 1" w:semiHidden="0" w:uiPriority="61" w:unhideWhenUsed="0"/>
-    <w:lsdException w:name="Light Grid Accent 1" w:semiHidden="0" w:uiPriority="62" w:unhideWhenUsed="0"/>
-    <w:lsdException w:name="Medium Shading 1 Accent 1" w:semiHidden="0" w:uiPriority="63" w:unhideWhenUsed="0"/>
-    <w:lsdException w:name="Medium Shading 2 Accent 1" w:semiHidden="0" w:uiPriority="64" w:unhideWhenUsed="0"/>
-    <w:lsdException w:name="Medium List 1 Accent 1" w:semiHidden="0" w:uiPriority="65" w:unhideWhenUsed="0"/>
-    <w:lsdException w:name="Revision" w:unhideWhenUsed="0"/>
-    <w:lsdException w:name="List Paragraph" w:semiHidden="0" w:uiPriority="34" w:unhideWhenUsed="0" w:qFormat="1"/>
-    <w:lsdException w:name="Quote" w:semiHidden="0" w:uiPriority="29" w:unhideWhenUsed="0" w:qFormat="1"/>
-    <w:lsdException w:name="Intense Quote" w:semiHidden="0" w:uiPriority="30" w:unhideWhenUsed="0" w:qFormat="1"/>
-    <w:lsdException w:name="Medium List 2 Accent 1" w:semiHidden="0" w:uiPriority="66" w:unhideWhenUsed="0"/>
-    <w:lsdException w:name="Medium Grid 1 Accent 1" w:semiHidden="0" w:uiPriority="67" w:unhideWhenUsed="0"/>
-    <w:lsdException w:name="Medium Grid 2 Accent 1" w:semiHidden="0" w:uiPriority="68" w:unhideWhenUsed="0"/>
-    <w:lsdException w:name="Medium Grid 3 Accent 1" w:semiHidden="0" w:uiPriority="69" w:unhideWhenUsed="0"/>
-    <w:lsdException w:name="Dark List Accent 1" w:semiHidden="0" w:uiPriority="70" w:unhideWhenUsed="0"/>
-    <w:lsdException w:name="Colorful Shading Accent 1" w:semiHidden="0" w:uiPriority="71" w:unhideWhenUsed="0"/>
-    <w:lsdException w:name="Colorful List Accent 1" w:semiHidden="0" w:uiPriority="72" w:unhideWhenUsed="0"/>
-    <w:lsdException w:name="Colorful Grid Accent 1" w:semiHidden="0" w:uiPriority="73" w:unhideWhenUsed="0"/>
-    <w:lsdException w:name="Light Shading Accent 2" w:semiHidden="0" w:uiPriority="60" w:unhideWhenUsed="0"/>
-    <w:lsdException w:name="Light List Accent 2" w:semiHidden="0" w:uiPriority="61" w:unhideWhenUsed="0"/>
-    <w:lsdException w:name="Light Grid Accent 2" w:semiHidden="0" w:uiPriority="62" w:unhideWhenUsed="0"/>
-    <w:lsdException w:name="Medium Shading 1 Accent 2" w:semiHidden="0" w:uiPriority="63" w:unhideWhenUsed="0"/>
-    <w:lsdException w:name="Medium Shading 2 Accent 2" w:semiHidden="0" w:uiPriority="64" w:unhideWhenUsed="0"/>
-    <w:lsdException w:name="Medium List 1 Accent 2" w:semiHidden="0" w:uiPriority="65" w:unhideWhenUsed="0"/>
-    <w:lsdException w:name="Medium List 2 Accent 2" w:semiHidden="0" w:uiPriority="66" w:unhideWhenUsed="0"/>
-    <w:lsdException w:name="Medium Grid 1 Accent 2" w:semiHidden="0" w:uiPriority="67" w:unhideWhenUsed="0"/>
-    <w:lsdException w:name="Medium Grid 2 Accent 2" w:semiHidden="0" w:uiPriority="68" w:unhideWhenUsed="0"/>
-    <w:lsdException w:name="Medium Grid 3 Accent 2" w:semiHidden="0" w:uiPriority="69" w:unhideWhenUsed="0"/>
-    <w:lsdException w:name="Dark List Accent 2" w:semiHidden="0" w:uiPriority="70" w:unhideWhenUsed="0"/>
-    <w:lsdException w:name="Colorful Shading Accent 2" w:semiHidden="0" w:uiPriority="71" w:unhideWhenUsed="0"/>
-    <w:lsdException w:name="Colorful List Accent 2" w:semiHidden="0" w:uiPriority="72" w:unhideWhenUsed="0"/>
-    <w:lsdException w:name="Colorful Grid Accent 2" w:semiHidden="0" w:uiPriority="73" w:unhideWhenUsed="0"/>
-    <w:lsdException w:name="Light Shading Accent 3" w:semiHidden="0" w:uiPriority="60" w:unhideWhenUsed="0"/>
-    <w:lsdException w:name="Light List Accent 3" w:semiHidden="0" w:uiPriority="61" w:unhideWhenUsed="0"/>
-    <w:lsdException w:name="Light Grid Accent 3" w:semiHidden="0" w:uiPriority="62" w:unhideWhenUsed="0"/>
-    <w:lsdException w:name="Medium Shading 1 Accent 3" w:semiHidden="0" w:uiPriority="63" w:unhideWhenUsed="0"/>
-    <w:lsdException w:name="Medium Shading 2 Accent 3" w:semiHidden="0" w:uiPriority="64" w:unhideWhenUsed="0"/>
-    <w:lsdException w:name="Medium List 1 Accent 3" w:semiHidden="0" w:uiPriority="65" w:unhideWhenUsed="0"/>
-    <w:lsdException w:name="Medium List 2 Accent 3" w:semiHidden="0" w:uiPriority="66" w:unhideWhenUsed="0"/>
-    <w:lsdException w:name="Medium Grid 1 Accent 3" w:semiHidden="0" w:uiPriority="67" w:unhideWhenUsed="0"/>
-    <w:lsdException w:name="Medium Grid 2 Accent 3" w:semiHidden="0" w:uiPriority="68" w:unhideWhenUsed="0"/>
-    <w:lsdException w:name="Medium Grid 3 Accent 3" w:semiHidden="0" w:uiPriority="69" w:unhideWhenUsed="0"/>
-    <w:lsdException w:name="Dark List Accent 3" w:semiHidden="0" w:uiPriority="70" w:unhideWhenUsed="0"/>
-    <w:lsdException w:name="Colorful Shading Accent 3" w:semiHidden="0" w:uiPriority="71" w:unhideWhenUsed="0"/>
-    <w:lsdException w:name="Colorful List Accent 3" w:semiHidden="0" w:uiPriority="72" w:unhideWhenUsed="0"/>
-    <w:lsdException w:name="Colorful Grid Accent 3" w:semiHidden="0" w:uiPriority="73" w:unhideWhenUsed="0"/>
-    <w:lsdException w:name="Light Shading Accent 4" w:semiHidden="0" w:uiPriority="60" w:unhideWhenUsed="0"/>
-    <w:lsdException w:name="Light List Accent 4" w:semiHidden="0" w:uiPriority="61" w:unhideWhenUsed="0"/>
-    <w:lsdException w:name="Light Grid Accent 4" w:semiHidden="0" w:uiPriority="62" w:unhideWhenUsed="0"/>
-    <w:lsdException w:name="Medium Shading 1 Accent 4" w:semiHidden="0" w:uiPriority="63" w:unhideWhenUsed="0"/>
-    <w:lsdException w:name="Medium Shading 2 Accent 4" w:semiHidden="0" w:uiPriority="64" w:unhideWhenUsed="0"/>
-    <w:lsdException w:name="Medium List 1 Accent 4" w:semiHidden="0" w:uiPriority="65" w:unhideWhenUsed="0"/>
-    <w:lsdException w:name="Medium List 2 Accent 4" w:semiHidden="0" w:uiPriority="66" w:unhideWhenUsed="0"/>
-    <w:lsdException w:name="Medium Grid 1 Accent 4" w:semiHidden="0" w:uiPriority="67" w:unhideWhenUsed="0"/>
-    <w:lsdException w:name="Medium Grid 2 Accent 4" w:semiHidden="0" w:uiPriority="68" w:unhideWhenUsed="0"/>
-    <w:lsdException w:name="Medium Grid 3 Accent 4" w:semiHidden="0" w:uiPriority="69" w:unhideWhenUsed="0"/>
-    <w:lsdException w:name="Dark List Accent 4" w:semiHidden="0" w:uiPriority="70" w:unhideWhenUsed="0"/>
-    <w:lsdException w:name="Colorful Shading Accent 4" w:semiHidden="0" w:uiPriority="71" w:unhideWhenUsed="0"/>
-    <w:lsdException w:name="Colorful List Accent 4" w:semiHidden="0" w:uiPriority="72" w:unhideWhenUsed="0"/>
-    <w:lsdException w:name="Colorful Grid Accent 4" w:semiHidden="0" w:uiPriority="73" w:unhideWhenUsed="0"/>
-    <w:lsdException w:name="Light Shading Accent 5" w:semiHidden="0" w:uiPriority="60" w:unhideWhenUsed="0"/>
-    <w:lsdException w:name="Light List Accent 5" w:semiHidden="0" w:uiPriority="61" w:unhideWhenUsed="0"/>
-    <w:lsdException w:name="Light Grid Accent 5" w:semiHidden="0" w:uiPriority="62" w:unhideWhenUsed="0"/>
-    <w:lsdException w:name="Medium Shading 1 Accent 5" w:semiHidden="0" w:uiPriority="63" w:unhideWhenUsed="0"/>
-    <w:lsdException w:name="Medium Shading 2 Accent 5" w:semiHidden="0" w:uiPriority="64" w:unhideWhenUsed="0"/>
-    <w:lsdException w:name="Medium List 1 Accent 5" w:semiHidden="0" w:uiPriority="65" w:unhideWhenUsed="0"/>
-    <w:lsdException w:name="Medium List 2 Accent 5" w:semiHidden="0" w:uiPriority="66" w:unhideWhenUsed="0"/>
-    <w:lsdException w:name="Medium Grid 1 Accent 5" w:semiHidden="0" w:uiPriority="67" w:unhideWhenUsed="0"/>
-    <w:lsdException w:name="Medium Grid 2 Accent 5" w:semiHidden="0" w:uiPriority="68" w:unhideWhenUsed="0"/>
-    <w:lsdException w:name="Medium Grid 3 Accent 5" w:semiHidden="0" w:uiPriority="69" w:unhideWhenUsed="0"/>
-    <w:lsdException w:name="Dark List Accent 5" w:semiHidden="0" w:uiPriority="70" w:unhideWhenUsed="0"/>
-    <w:lsdException w:name="Colorful Shading Accent 5" w:semiHidden="0" w:uiPriority="71" w:unhideWhenUsed="0"/>
-    <w:lsdException w:name="Colorful List Accent 5" w:semiHidden="0" w:uiPriority="72" w:unhideWhenUsed="0"/>
-    <w:lsdException w:name="Colorful Grid Accent 5" w:semiHidden="0" w:uiPriority="73" w:unhideWhenUsed="0"/>
-    <w:lsdException w:name="Light Shading Accent 6" w:semiHidden="0" w:uiPriority="60" w:unhideWhenUsed="0"/>
-    <w:lsdException w:name="Light List Accent 6" w:semiHidden="0" w:uiPriority="61" w:unhideWhenUsed="0"/>
-    <w:lsdException w:name="Light Grid Accent 6" w:semiHidden="0" w:uiPriority="62" w:unhideWhenUsed="0"/>
-    <w:lsdException w:name="Medium Shading 1 Accent 6" w:semiHidden="0" w:uiPriority="63" w:unhideWhenUsed="0"/>
-    <w:lsdException w:name="Medium Shading 2 Accent 6" w:semiHidden="0" w:uiPriority="64" w:unhideWhenUsed="0"/>
-    <w:lsdException w:name="Medium List 1 Accent 6" w:semiHidden="0" w:uiPriority="65" w:unhideWhenUsed="0"/>
-    <w:lsdException w:name="Medium List 2 Accent 6" w:semiHidden="0" w:uiPriority="66" w:unhideWhenUsed="0"/>
-    <w:lsdException w:name="Medium Grid 1 Accent 6" w:semiHidden="0" w:uiPriority="67" w:unhideWhenUsed="0"/>
-    <w:lsdException w:name="Medium Grid 2 Accent 6" w:semiHidden="0" w:uiPriority="68" w:unhideWhenUsed="0"/>
-    <w:lsdException w:name="Medium Grid 3 Accent 6" w:semiHidden="0" w:uiPriority="69" w:unhideWhenUsed="0"/>
-    <w:lsdException w:name="Dark List Accent 6" w:semiHidden="0" w:uiPriority="70" w:unhideWhenUsed="0"/>
-    <w:lsdException w:name="Colorful Shading Accent 6" w:semiHidden="0" w:uiPriority="71" w:unhideWhenUsed="0"/>
-    <w:lsdException w:name="Colorful List Accent 6" w:semiHidden="0" w:uiPriority="72" w:unhideWhenUsed="0"/>
-    <w:lsdException w:name="Colorful Grid Accent 6" w:semiHidden="0" w:uiPriority="73" w:unhideWhenUsed="0"/>
-    <w:lsdException w:name="Subtle Emphasis" w:semiHidden="0" w:uiPriority="19" w:unhideWhenUsed="0" w:qFormat="1"/>
-    <w:lsdException w:name="Intense Emphasis" w:semiHidden="0" w:uiPriority="21" w:unhideWhenUsed="0" w:qFormat="1"/>
-    <w:lsdException w:name="Subtle Reference" w:semiHidden="0" w:uiPriority="31" w:unhideWhenUsed="0" w:qFormat="1"/>
-    <w:lsdException w:name="Intense Reference" w:semiHidden="0" w:uiPriority="32" w:unhideWhenUsed="0" w:qFormat="1"/>
-    <w:lsdException w:name="Book Title" w:semiHidden="0" w:uiPriority="33" w:unhideWhenUsed="0" w:qFormat="1"/>
-    <w:lsdException w:name="Bibliography" w:uiPriority="37"/>
-    <w:lsdException w:name="TOC Heading" w:uiPriority="39" w:qFormat="1"/>
-  </w:latentStyles>
-  <w:style w:type="paragraph" w:default="1" w:styleId="Normal">
-    <w:name w:val="Normal"/>
-    <w:qFormat/>
-  </w:style>
-  <w:style w:type="character" w:default="1" w:styleId="DefaultParagraphFont">
-    <w:name w:val="Default Paragraph Font"/>
-    <w:uiPriority w:val="1"/>
-    <w:semiHidden/>
-    <w:unhideWhenUsed/>
-  </w:style>
-  <w:style w:type="table" w:default="1" w:styleId="TableNormal">
-    <w:name w:val="Normal Table"/>
-    <w:uiPriority w:val="99"/>
-    <w:semiHidden/>
-    <w:unhideWhenUsed/>
-    <w:tblPr>
-      <w:tblInd w:w="0" w:type="dxa"/>
-      <w:tblCellMar>
-        <w:top w:w="0" w:type="dxa"/>
-        <w:left w:w="108" w:type="dxa"/>
-        <w:bottom w:w="0" w:type="dxa"/>
-        <w:right w:w="108" w:type="dxa"/>
-      </w:tblCellMar>
-    </w:tblPr>
-  </w:style>
-  <w:style w:type="numbering" w:default="1" w:styleId="NoList">
-    <w:name w:val="No List"/>
-    <w:uiPriority w:val="99"/>
-    <w:semiHidden/>
-    <w:unhideWhenUsed/>
-  </w:style>
-  <w:style w:type="paragraph" w:styleId="ListParagraph">
-    <w:name w:val="List Paragraph"/>
-    <w:basedOn w:val="Normal"/>
-    <w:uiPriority w:val="34"/>
-    <w:qFormat/>
-    <w:rsid w:val="000D4C8D"/>
-    <w:pPr>
-      <w:ind w:left="720"/>
-      <w:contextualSpacing/>
-    </w:pPr>
-  </w:style>
-  <w:style w:type="paragraph" w:styleId="BalloonText">
-    <w:name w:val="Balloon Text"/>
-    <w:basedOn w:val="Normal"/>
-    <w:link w:val="BalloonTextChar"/>
-    <w:uiPriority w:val="99"/>
-    <w:semiHidden/>
-    <w:unhideWhenUsed/>
-    <w:rsid w:val="000D4C8D"/>
-    <w:pPr>
-      <w:spacing w:after="0" w:line="240" w:lineRule="auto"/>
-    </w:pPr>
-    <w:rPr>
-      <w:rFonts w:ascii="Tahoma" w:hAnsi="Tahoma" w:cs="Tahoma"/>
-      <w:sz w:val="16"/>
-      <w:szCs w:val="16"/>
-    </w:rPr>
-  </w:style>
-  <w:style w:type="character" w:customStyle="1" w:styleId="BalloonTextChar">
-    <w:name w:val="Balloon Text Char"/>
-    <w:basedOn w:val="DefaultParagraphFont"/>
-    <w:link w:val="BalloonText"/>
-    <w:uiPriority w:val="99"/>
-    <w:semiHidden/>
-    <w:rsid w:val="000D4C8D"/>
-    <w:rPr>
-      <w:rFonts w:ascii="Tahoma" w:hAnsi="Tahoma" w:cs="Tahoma"/>
-      <w:sz w:val="16"/>
-      <w:szCs w:val="16"/>
-    </w:rPr>
-  </w:style>
-  <w:style w:type="character" w:styleId="Hyperlink">
-    <w:name w:val="Hyperlink"/>
-    <w:basedOn w:val="DefaultParagraphFont"/>
-    <w:uiPriority w:val="99"/>
-    <w:unhideWhenUsed/>
-    <w:rsid w:val="0065335D"/>
-    <w:rPr>
-      <w:color w:val="0000FF" w:themeColor="hyperlink"/>
-      <w:u w:val="single"/>
-    </w:rPr>
-  </w:style>
-</w:styles>
-</file>
-
-<file path=word/stylesWithEffects.xml><?xml version="1.0" encoding="utf-8"?>
-<w:styles xmlns:wpc="http://schemas.microsoft.com/office/word/2010/wordprocessingCanvas" xmlns:mc="http://schemas.openxmlformats.org/markup-compatibility/2006" xmlns:o="urn:schemas-microsoft-com:office:office" xmlns:r="http://schemas.openxmlformats.org/officeDocument/2006/relationships" xmlns:m="http://schemas.openxmlformats.org/officeDocument/2006/math" xmlns:v="urn:schemas-microsoft-com:vml" xmlns:wp14="http://schemas.microsoft.com/office/word/2010/wordprocessingDrawing" xmlns:wp="http://schemas.openxmlformats.org/drawingml/2006/wordprocessingDrawing" xmlns:w10="urn:schemas-microsoft-com:office:word" xmlns:w="http://schemas.openxmlformats.org/wordprocessingml/2006/main" xmlns:w14="http://schemas.microsoft.com/office/word/2010/wordml" xmlns:wpg="http://schemas.microsoft.com/office/word/2010/wordprocessingGroup" xmlns:wpi="http://schemas.microsoft.com/office/word/2010/wordprocessingInk" xmlns:wne="http://schemas.microsoft.com/office/word/2006/wordml" xmlns:wps="http://schemas.microsoft.com/office/word/2010/wordprocessingShape" mc:Ignorable="w14 wp14">
-  <w:docDefaults>
-    <w:rPrDefault>
-      <w:rPr>
-        <w:rFonts w:asciiTheme="minorHAnsi" w:eastAsiaTheme="minorHAnsi" w:hAnsiTheme="minorHAnsi" w:cstheme="minorBidi"/>
-        <w:sz w:val="22"/>
-        <w:szCs w:val="22"/>
-        <w:lang w:val="en-US" w:eastAsia="en-US" w:bidi="ar-SA"/>
-      </w:rPr>
-    </w:rPrDefault>
-    <w:pPrDefault>
-      <w:pPr>
-        <w:spacing w:after="200" w:line="276" w:lineRule="auto"/>
-      </w:pPr>
-    </w:pPrDefault>
-  </w:docDefaults>
-  <w:latentStyles w:defLockedState="0" w:defUIPriority="99" w:defSemiHidden="1" w:defUnhideWhenUsed="1" w:defQFormat="0" w:count="267">
-    <w:lsdException w:name="Normal" w:semiHidden="0" w:uiPriority="0" w:unhideWhenUsed="0" w:qFormat="1"/>
-    <w:lsdException w:name="heading 1" w:semiHidden="0" w:uiPriority="9" w:unhideWhenUsed="0" w:qFormat="1"/>
-    <w:lsdException w:name="heading 2" w:uiPriority="9" w:qFormat="1"/>
-    <w:lsdException w:name="heading 3" w:uiPriority="9" w:qFormat="1"/>
-    <w:lsdException w:name="heading 4" w:uiPriority="9" w:qFormat="1"/>
-    <w:lsdException w:name="heading 5" w:uiPriority="9" w:qFormat="1"/>
-    <w:lsdException w:name="heading 6" w:uiPriority="9" w:qFormat="1"/>
-    <w:lsdException w:name="heading 7" w:uiPriority="9" w:qFormat="1"/>
-    <w:lsdException w:name="heading 8" w:uiPriority="9" w:qFormat="1"/>
-    <w:lsdException w:name="heading 9" w:uiPriority="9" w:qFormat="1"/>
-    <w:lsdException w:name="toc 1" w:uiPriority="39"/>
-    <w:lsdException w:name="toc 2" w:uiPriority="39"/>
-    <w:lsdException w:name="toc 3" w:uiPriority="39"/>
-    <w:lsdException w:name="toc 4" w:uiPriority="39"/>
-    <w:lsdException w:name="toc 5" w:uiPriority="39"/>
-    <w:lsdException w:name="toc 6" w:uiPriority="39"/>
-    <w:lsdException w:name="toc 7" w:uiPriority="39"/>
-    <w:lsdException w:name="toc 8" w:uiPriority="39"/>
-    <w:lsdException w:name="toc 9" w:uiPriority="39"/>
-    <w:lsdException w:name="caption" w:uiPriority="35" w:qFormat="1"/>
-    <w:lsdException w:name="Title" w:semiHidden="0" w:uiPriority="10" w:unhideWhenUsed="0" w:qFormat="1"/>
-    <w:lsdException w:name="Default Paragraph Font" w:uiPriority="1"/>
-    <w:lsdException w:name="Subtitle" w:semiHidden="0" w:uiPriority="11" w:unhideWhenUsed="0" w:qFormat="1"/>
-    <w:lsdException w:name="Strong" w:semiHidden="0" w:uiPriority="22" w:unhideWhenUsed="0" w:qFormat="1"/>
-    <w:lsdException w:name="Emphasis" w:semiHidden="0" w:uiPriority="20" w:unhideWhenUsed="0" w:qFormat="1"/>
-    <w:lsdException w:name="Table Grid" w:semiHidden="0" w:uiPriority="59" w:unhideWhenUsed="0"/>
-    <w:lsdException w:name="Placeholder Text" w:unhideWhenUsed="0"/>
-    <w:lsdException w:name="No Spacing" w:semiHidden="0" w:uiPriority="1" w:unhideWhenUsed="0" w:qFormat="1"/>
-    <w:lsdException w:name="Light Shading" w:semiHidden="0" w:uiPriority="60" w:unhideWhenUsed="0"/>
-    <w:lsdException w:name="Light List" w:semiHidden="0" w:uiPriority="61" w:unhideWhenUsed="0"/>
-    <w:lsdException w:name="Light Grid" w:semiHidden="0" w:uiPriority="62" w:unhideWhenUsed="0"/>
-    <w:lsdException w:name="Medium Shading 1" w:semiHidden="0" w:uiPriority="63" w:unhideWhenUsed="0"/>
-    <w:lsdException w:name="Medium Shading 2" w:semiHidden="0" w:uiPriority="64" w:unhideWhenUsed="0"/>
-    <w:lsdException w:name="Medium List 1" w:semiHidden="0" w:uiPriority="65" w:unhideWhenUsed="0"/>
-    <w:lsdException w:name="Medium List 2" w:semiHidden="0" w:uiPriority="66" w:unhideWhenUsed="0"/>
-    <w:lsdException w:name="Medium Grid 1" w:semiHidden="0" w:uiPriority="67" w:unhideWhenUsed="0"/>
-    <w:lsdException w:name="Medium Grid 2" w:semiHidden="0" w:uiPriority="68" w:unhideWhenUsed="0"/>
-    <w:lsdException w:name="Medium Grid 3" w:semiHidden="0" w:uiPriority="69" w:unhideWhenUsed="0"/>
-    <w:lsdException w:name="Dark List" w:semiHidden="0" w:uiPriority="70" w:unhideWhenUsed="0"/>
-    <w:lsdException w:name="Colorful Shading" w:semiHidden="0" w:uiPriority="71" w:unhideWhenUsed="0"/>
-    <w:lsdException w:name="Colorful List" w:semiHidden="0" w:uiPriority="72" w:unhideWhenUsed="0"/>
-    <w:lsdException w:name="Colorful Grid" w:semiHidden="0" w:uiPriority="73" w:unhideWhenUsed="0"/>
-    <w:lsdException w:name="Light Shading Accent 1" w:semiHidden="0" w:uiPriority="60" w:unhideWhenUsed="0"/>
-    <w:lsdException w:name="Light List Accent 1" w:semiHidden="0" w:uiPriority="61" w:unhideWhenUsed="0"/>
-    <w:lsdException w:name="Light Grid Accent 1" w:semiHidden="0" w:uiPriority="62" w:unhideWhenUsed="0"/>
-    <w:lsdException w:name="Medium Shading 1 Accent 1" w:semiHidden="0" w:uiPriority="63" w:unhideWhenUsed="0"/>
-    <w:lsdException w:name="Medium Shading 2 Accent 1" w:semiHidden="0" w:uiPriority="64" w:unhideWhenUsed="0"/>
-    <w:lsdException w:name="Medium List 1 Accent 1" w:semiHidden="0" w:uiPriority="65" w:unhideWhenUsed="0"/>
-    <w:lsdException w:name="Revision" w:unhideWhenUsed="0"/>
-    <w:lsdException w:name="List Paragraph" w:semiHidden="0" w:uiPriority="34" w:unhideWhenUsed="0" w:qFormat="1"/>
-    <w:lsdException w:name="Quote" w:semiHidden="0" w:uiPriority="29" w:unhideWhenUsed="0" w:qFormat="1"/>
-    <w:lsdException w:name="Intense Quote" w:semiHidden="0" w:uiPriority="30" w:unhideWhenUsed="0" w:qFormat="1"/>
-    <w:lsdException w:name="Medium List 2 Accent 1" w:semiHidden="0" w:uiPriority="66" w:unhideWhenUsed="0"/>
-    <w:lsdException w:name="Medium Grid 1 Accent 1" w:semiHidden="0" w:uiPriority="67" w:unhideWhenUsed="0"/>
-    <w:lsdException w:name="Medium Grid 2 Accent 1" w:semiHidden="0" w:uiPriority="68" w:unhideWhenUsed="0"/>
-    <w:lsdException w:name="Medium Grid 3 Accent 1" w:semiHidden="0" w:uiPriority="69" w:unhideWhenUsed="0"/>
-    <w:lsdException w:name="Dark List Accent 1" w:semiHidden="0" w:uiPriority="70" w:unhideWhenUsed="0"/>
-    <w:lsdException w:name="Colorful Shading Accent 1" w:semiHidden="0" w:uiPriority="71" w:unhideWhenUsed="0"/>
-    <w:lsdException w:name="Colorful List Accent 1" w:semiHidden="0" w:uiPriority="72" w:unhideWhenUsed="0"/>
-    <w:lsdException w:name="Colorful Grid Accent 1" w:semiHidden="0" w:uiPriority="73" w:unhideWhenUsed="0"/>
-    <w:lsdException w:name="Light Shading Accent 2" w:semiHidden="0" w:uiPriority="60" w:unhideWhenUsed="0"/>
-    <w:lsdException w:name="Light List Accent 2" w:semiHidden="0" w:uiPriority="61" w:unhideWhenUsed="0"/>
-    <w:lsdException w:name="Light Grid Accent 2" w:semiHidden="0" w:uiPriority="62" w:unhideWhenUsed="0"/>
-    <w:lsdException w:name="Medium Shading 1 Accent 2" w:semiHidden="0" w:uiPriority="63" w:unhideWhenUsed="0"/>
-    <w:lsdException w:name="Medium Shading 2 Accent 2" w:semiHidden="0" w:uiPriority="64" w:unhideWhenUsed="0"/>
-    <w:lsdException w:name="Medium List 1 Accent 2" w:semiHidden="0" w:uiPriority="65" w:unhideWhenUsed="0"/>
-    <w:lsdException w:name="Medium List 2 Accent 2" w:semiHidden="0" w:uiPriority="66" w:unhideWhenUsed="0"/>
-    <w:lsdException w:name="Medium Grid 1 Accent 2" w:semiHidden="0" w:uiPriority="67" w:unhideWhenUsed="0"/>
-    <w:lsdException w:name="Medium Grid 2 Accent 2" w:semiHidden="0" w:uiPriority="68" w:unhideWhenUsed="0"/>
-    <w:lsdException w:name="Medium Grid 3 Accent 2" w:semiHidden="0" w:uiPriority="69" w:unhideWhenUsed="0"/>
-    <w:lsdException w:name="Dark List Accent 2" w:semiHidden="0" w:uiPriority="70" w:unhideWhenUsed="0"/>
-    <w:lsdException w:name="Colorful Shading Accent 2" w:semiHidden="0" w:uiPriority="71" w:unhideWhenUsed="0"/>
-    <w:lsdException w:name="Colorful List Accent 2" w:semiHidden="0" w:uiPriority="72" w:unhideWhenUsed="0"/>
-    <w:lsdException w:name="Colorful Grid Accent 2" w:semiHidden="0" w:uiPriority="73" w:unhideWhenUsed="0"/>
-    <w:lsdException w:name="Light Shading Accent 3" w:semiHidden="0" w:uiPriority="60" w:unhideWhenUsed="0"/>
-    <w:lsdException w:name="Light List Accent 3" w:semiHidden="0" w:uiPriority="61" w:unhideWhenUsed="0"/>
-    <w:lsdException w:name="Light Grid Accent 3" w:semiHidden="0" w:uiPriority="62" w:unhideWhenUsed="0"/>
-    <w:lsdException w:name="Medium Shading 1 Accent 3" w:semiHidden="0" w:uiPriority="63" w:unhideWhenUsed="0"/>
-    <w:lsdException w:name="Medium Shading 2 Accent 3" w:semiHidden="0" w:uiPriority="64" w:unhideWhenUsed="0"/>
-    <w:lsdException w:name="Medium List 1 Accent 3" w:semiHidden="0" w:uiPriority="65" w:unhideWhenUsed="0"/>
-    <w:lsdException w:name="Medium List 2 Accent 3" w:semiHidden="0" w:uiPriority="66" w:unhideWhenUsed="0"/>
-    <w:lsdException w:name="Medium Grid 1 Accent 3" w:semiHidden="0" w:uiPriority="67" w:unhideWhenUsed="0"/>
-    <w:lsdException w:name="Medium Grid 2 Accent 3" w:semiHidden="0" w:uiPriority="68" w:unhideWhenUsed="0"/>
-    <w:lsdException w:name="Medium Grid 3 Accent 3" w:semiHidden="0" w:uiPriority="69" w:unhideWhenUsed="0"/>
-    <w:lsdException w:name="Dark List Accent 3" w:semiHidden="0" w:uiPriority="70" w:unhideWhenUsed="0"/>
-    <w:lsdException w:name="Colorful Shading Accent 3" w:semiHidden="0" w:uiPriority="71" w:unhideWhenUsed="0"/>
-    <w:lsdException w:name="Colorful List Accent 3" w:semiHidden="0" w:uiPriority="72" w:unhideWhenUsed="0"/>
-    <w:lsdException w:name="Colorful Grid Accent 3" w:semiHidden="0" w:uiPriority="73" w:unhideWhenUsed="0"/>
-    <w:lsdException w:name="Light Shading Accent 4" w:semiHidden="0" w:uiPriority="60" w:unhideWhenUsed="0"/>
-    <w:lsdException w:name="Light List Accent 4" w:semiHidden="0" w:uiPriority="61" w:unhideWhenUsed="0"/>
-    <w:lsdException w:name="Light Grid Accent 4" w:semiHidden="0" w:uiPriority="62" w:unhideWhenUsed="0"/>
-    <w:lsdException w:name="Medium Shading 1 Accent 4" w:semiHidden="0" w:uiPriority="63" w:unhideWhenUsed="0"/>
-    <w:lsdException w:name="Medium Shading 2 Accent 4" w:semiHidden="0" w:uiPriority="64" w:unhideWhenUsed="0"/>
-    <w:lsdException w:name="Medium List 1 Accent 4" w:semiHidden="0" w:uiPriority="65" w:unhideWhenUsed="0"/>
-    <w:lsdException w:name="Medium List 2 Accent 4" w:semiHidden="0" w:uiPriority="66" w:unhideWhenUsed="0"/>
-    <w:lsdException w:name="Medium Grid 1 Accent 4" w:semiHidden="0" w:uiPriority="67" w:unhideWhenUsed="0"/>
-    <w:lsdException w:name="Medium Grid 2 Accent 4" w:semiHidden="0" w:uiPriority="68" w:unhideWhenUsed="0"/>
-    <w:lsdException w:name="Medium Grid 3 Accent 4" w:semiHidden="0" w:uiPriority="69" w:unhideWhenUsed="0"/>
-    <w:lsdException w:name="Dark List Accent 4" w:semiHidden="0" w:uiPriority="70" w:unhideWhenUsed="0"/>
-    <w:lsdException w:name="Colorful Shading Accent 4" w:semiHidden="0" w:uiPriority="71" w:unhideWhenUsed="0"/>
-    <w:lsdException w:name="Colorful List Accent 4" w:semiHidden="0" w:uiPriority="72" w:unhideWhenUsed="0"/>
-    <w:lsdException w:name="Colorful Grid Accent 4" w:semiHidden="0" w:uiPriority="73" w:unhideWhenUsed="0"/>
-    <w:lsdException w:name="Light Shading Accent 5" w:semiHidden="0" w:uiPriority="60" w:unhideWhenUsed="0"/>
-    <w:lsdException w:name="Light List Accent 5" w:semiHidden="0" w:uiPriority="61" w:unhideWhenUsed="0"/>
-    <w:lsdException w:name="Light Grid Accent 5" w:semiHidden="0" w:uiPriority="62" w:unhideWhenUsed="0"/>
-    <w:lsdException w:name="Medium Shading 1 Accent 5" w:semiHidden="0" w:uiPriority="63" w:unhideWhenUsed="0"/>
-    <w:lsdException w:name="Medium Shading 2 Accent 5" w:semiHidden="0" w:uiPriority="64" w:unhideWhenUsed="0"/>
-    <w:lsdException w:name="Medium List 1 Accent 5" w:semiHidden="0" w:uiPriority="65" w:unhideWhenUsed="0"/>
-    <w:lsdException w:name="Medium List 2 Accent 5" w:semiHidden="0" w:uiPriority="66" w:unhideWhenUsed="0"/>
-    <w:lsdException w:name="Medium Grid 1 Accent 5" w:semiHidden="0" w:uiPriority="67" w:unhideWhenUsed="0"/>
-    <w:lsdException w:name="Medium Grid 2 Accent 5" w:semiHidden="0" w:uiPriority="68" w:unhideWhenUsed="0"/>
-    <w:lsdException w:name="Medium Grid 3 Accent 5" w:semiHidden="0" w:uiPriority="69" w:unhideWhenUsed="0"/>
-    <w:lsdException w:name="Dark List Accent 5" w:semiHidden="0" w:uiPriority="70" w:unhideWhenUsed="0"/>
-    <w:lsdException w:name="Colorful Shading Accent 5" w:semiHidden="0" w:uiPriority="71" w:unhideWhenUsed="0"/>
-    <w:lsdException w:name="Colorful List Accent 5" w:semiHidden="0" w:uiPriority="72" w:unhideWhenUsed="0"/>
-    <w:lsdException w:name="Colorful Grid Accent 5" w:semiHidden="0" w:uiPriority="73" w:unhideWhenUsed="0"/>
-    <w:lsdException w:name="Light Shading Accent 6" w:semiHidden="0" w:uiPriority="60" w:unhideWhenUsed="0"/>
-    <w:lsdException w:name="Light List Accent 6" w:semiHidden="0" w:uiPriority="61" w:unhideWhenUsed="0"/>
-    <w:lsdException w:name="Light Grid Accent 6" w:semiHidden="0" w:uiPriority="62" w:unhideWhenUsed="0"/>
-    <w:lsdException w:name="Medium Shading 1 Accent 6" w:semiHidden="0" w:uiPriority="63" w:unhideWhenUsed="0"/>
-    <w:lsdException w:name="Medium Shading 2 Accent 6" w:semiHidden="0" w:uiPriority="64" w:unhideWhenUsed="0"/>
-    <w:lsdException w:name="Medium List 1 Accent 6" w:semiHidden="0" w:uiPriority="65" w:unhideWhenUsed="0"/>
-    <w:lsdException w:name="Medium List 2 Accent 6" w:semiHidden="0" w:uiPriority="66" w:unhideWhenUsed="0"/>
-    <w:lsdException w:name="Medium Grid 1 Accent 6" w:semiHidden="0" w:uiPriority="67" w:unhideWhenUsed="0"/>
-    <w:lsdException w:name="Medium Grid 2 Accent 6" w:semiHidden="0" w:uiPriority="68" w:unhideWhenUsed="0"/>
-    <w:lsdException w:name="Medium Grid 3 Accent 6" w:semiHidden="0" w:uiPriority="69" w:unhideWhenUsed="0"/>
-    <w:lsdException w:name="Dark List Accent 6" w:semiHidden="0" w:uiPriority="70" w:unhideWhenUsed="0"/>
-    <w:lsdException w:name="Colorful Shading Accent 6" w:semiHidden="0" w:uiPriority="71" w:unhideWhenUsed="0"/>
-    <w:lsdException w:name="Colorful List Accent 6" w:semiHidden="0" w:uiPriority="72" w:unhideWhenUsed="0"/>
-    <w:lsdException w:name="Colorful Grid Accent 6" w:semiHidden="0" w:uiPriority="73" w:unhideWhenUsed="0"/>
-    <w:lsdException w:name="Subtle Emphasis" w:semiHidden="0" w:uiPriority="19" w:unhideWhenUsed="0" w:qFormat="1"/>
-    <w:lsdException w:name="Intense Emphasis" w:semiHidden="0" w:uiPriority="21" w:unhideWhenUsed="0" w:qFormat="1"/>
-    <w:lsdException w:name="Subtle Reference" w:semiHidden="0" w:uiPriority="31" w:unhideWhenUsed="0" w:qFormat="1"/>
-    <w:lsdException w:name="Intense Reference" w:semiHidden="0" w:uiPriority="32" w:unhideWhenUsed="0" w:qFormat="1"/>
-    <w:lsdException w:name="Book Title" w:semiHidden="0" w:uiPriority="33" w:unhideWhenUsed="0" w:qFormat="1"/>
-    <w:lsdException w:name="Bibliography" w:uiPriority="37"/>
-    <w:lsdException w:name="TOC Heading" w:uiPriority="39" w:qFormat="1"/>
+  <w:latentStyles w:defLockedState="0" w:defUIPriority="99" w:defSemiHidden="0" w:defUnhideWhenUsed="0" w:defQFormat="0" w:count="371">
+    <w:lsdException w:name="Normal" w:uiPriority="0" w:qFormat="1"/>
+    <w:lsdException w:name="heading 1" w:uiPriority="9" w:qFormat="1"/>
+    <w:lsdException w:name="heading 2" w:semiHidden="1" w:uiPriority="9" w:unhideWhenUsed="1" w:qFormat="1"/>
+    <w:lsdException w:name="heading 3" w:semiHidden="1" w:uiPriority="9" w:unhideWhenUsed="1" w:qFormat="1"/>
+    <w:lsdException w:name="heading 4" w:semiHidden="1" w:uiPriority="9" w:unhideWhenUsed="1" w:qFormat="1"/>
+    <w:lsdException w:name="heading 5" w:semiHidden="1" w:uiPriority="9" w:unhideWhenUsed="1" w:qFormat="1"/>
+    <w:lsdException w:name="heading 6" w:semiHidden="1" w:uiPriority="9" w:unhideWhenUsed="1" w:qFormat="1"/>
+    <w:lsdException w:name="heading 7" w:semiHidden="1" w:uiPriority="9" w:unhideWhenUsed="1" w:qFormat="1"/>
+    <w:lsdException w:name="heading 8" w:semiHidden="1" w:uiPriority="9" w:unhideWhenUsed="1" w:qFormat="1"/>
+    <w:lsdException w:name="heading 9" w:semiHidden="1" w:uiPriority="9" w:unhideWhenUsed="1" w:qFormat="1"/>
+    <w:lsdException w:name="index 1" w:semiHidden="1" w:unhideWhenUsed="1"/>
+    <w:lsdException w:name="index 2" w:semiHidden="1" w:unhideWhenUsed="1"/>
+    <w:lsdException w:name="index 3" w:semiHidden="1" w:unhideWhenUsed="1"/>
+    <w:lsdException w:name="index 4" w:semiHidden="1" w:unhideWhenUsed="1"/>
+    <w:lsdException w:name="index 5" w:semiHidden="1" w:unhideWhenUsed="1"/>
+    <w:lsdException w:name="index 6" w:semiHidden="1" w:unhideWhenUsed="1"/>
+    <w:lsdException w:name="index 7" w:semiHidden="1" w:unhideWhenUsed="1"/>
+    <w:lsdException w:name="index 8" w:semiHidden="1" w:unhideWhenUsed="1"/>
+    <w:lsdException w:name="index 9" w:semiHidden="1" w:unhideWhenUsed="1"/>
+    <w:lsdException w:name="toc 1" w:semiHidden="1" w:uiPriority="39" w:unhideWhenUsed="1"/>
+    <w:lsdException w:name="toc 2" w:semiHidden="1" w:uiPriority="39" w:unhideWhenUsed="1"/>
+    <w:lsdException w:name="toc 3" w:semiHidden="1" w:uiPriority="39" w:unhideWhenUsed="1"/>
+    <w:lsdException w:name="toc 4" w:semiHidden="1" w:uiPriority="39" w:unhideWhenUsed="1"/>
+    <w:lsdException w:name="toc 5" w:semiHidden="1" w:uiPriority="39" w:unhideWhenUsed="1"/>
+    <w:lsdException w:name="toc 6" w:semiHidden="1" w:uiPriority="39" w:unhideWhenUsed="1"/>
+    <w:lsdException w:name="toc 7" w:semiHidden="1" w:uiPriority="39" w:unhideWhenUsed="1"/>
+    <w:lsdException w:name="toc 8" w:semiHidden="1" w:uiPriority="39" w:unhideWhenUsed="1"/>
+    <w:lsdException w:name="toc 9" w:semiHidden="1" w:uiPriority="39" w:unhideWhenUsed="1"/>
+    <w:lsdException w:name="Normal Indent" w:semiHidden="1" w:unhideWhenUsed="1"/>
+    <w:lsdException w:name="footnote text" w:semiHidden="1" w:unhideWhenUsed="1"/>
+    <w:lsdException w:name="annotation text" w:semiHidden="1" w:unhideWhenUsed="1"/>
+    <w:lsdException w:name="header" w:semiHidden="1" w:unhideWhenUsed="1"/>
+    <w:lsdException w:name="footer" w:semiHidden="1" w:unhideWhenUsed="1"/>
+    <w:lsdException w:name="index heading" w:semiHidden="1" w:unhideWhenUsed="1"/>
+    <w:lsdException w:name="caption" w:semiHidden="1" w:uiPriority="35" w:unhideWhenUsed="1" w:qFormat="1"/>
+    <w:lsdException w:name="table of figures" w:semiHidden="1" w:unhideWhenUsed="1"/>
+    <w:lsdException w:name="envelope address" w:semiHidden="1" w:unhideWhenUsed="1"/>
+    <w:lsdException w:name="envelope return" w:semiHidden="1" w:unhideWhenUsed="1"/>
+    <w:lsdException w:name="footnote reference" w:semiHidden="1" w:unhideWhenUsed="1"/>
+    <w:lsdException w:name="annotation reference" w:semiHidden="1" w:unhideWhenUsed="1"/>
+    <w:lsdException w:name="line number" w:semiHidden="1" w:unhideWhenUsed="1"/>
+    <w:lsdException w:name="page number" w:semiHidden="1" w:unhideWhenUsed="1"/>
+    <w:lsdException w:name="endnote reference" w:semiHidden="1" w:unhideWhenUsed="1"/>
+    <w:lsdException w:name="endnote text" w:semiHidden="1" w:unhideWhenUsed="1"/>
+    <w:lsdException w:name="table of authorities" w:semiHidden="1" w:unhideWhenUsed="1"/>
+    <w:lsdException w:name="macro" w:semiHidden="1" w:unhideWhenUsed="1"/>
+    <w:lsdException w:name="toa heading" w:semiHidden="1" w:unhideWhenUsed="1"/>
+    <w:lsdException w:name="List" w:semiHidden="1" w:unhideWhenUsed="1"/>
+    <w:lsdException w:name="List Bullet" w:semiHidden="1" w:unhideWhenUsed="1"/>
+    <w:lsdException w:name="List Number" w:semiHidden="1" w:unhideWhenUsed="1"/>
+    <w:lsdException w:name="List 2" w:semiHidden="1" w:unhideWhenUsed="1"/>
+    <w:lsdException w:name="List 3" w:semiHidden="1" w:unhideWhenUsed="1"/>
+    <w:lsdException w:name="List 4" w:semiHidden="1" w:unhideWhenUsed="1"/>
+    <w:lsdException w:name="List 5" w:semiHidden="1" w:unhideWhenUsed="1"/>
+    <w:lsdException w:name="List Bullet 2" w:semiHidden="1" w:unhideWhenUsed="1"/>
+    <w:lsdException w:name="List Bullet 3" w:semiHidden="1" w:unhideWhenUsed="1"/>
+    <w:lsdException w:name="List Bullet 4" w:semiHidden="1" w:unhideWhenUsed="1"/>
+    <w:lsdException w:name="List Bullet 5" w:semiHidden="1" w:unhideWhenUsed="1"/>
+    <w:lsdException w:name="List Number 2" w:semiHidden="1" w:unhideWhenUsed="1"/>
+    <w:lsdException w:name="List Number 3" w:semiHidden="1" w:unhideWhenUsed="1"/>
+    <w:lsdException w:name="List Number 4" w:semiHidden="1" w:unhideWhenUsed="1"/>
+    <w:lsdException w:name="List Number 5" w:semiHidden="1" w:unhideWhenUsed="1"/>
+    <w:lsdException w:name="Title" w:uiPriority="10" w:qFormat="1"/>
+    <w:lsdException w:name="Closing" w:semiHidden="1" w:unhideWhenUsed="1"/>
+    <w:lsdException w:name="Signature" w:semiHidden="1" w:unhideWhenUsed="1"/>
+    <w:lsdException w:name="Default Paragraph Font" w:semiHidden="1" w:uiPriority="1" w:unhideWhenUsed="1"/>
+    <w:lsdException w:name="Body Text" w:semiHidden="1" w:unhideWhenUsed="1"/>
+    <w:lsdException w:name="Body Text Indent" w:semiHidden="1" w:unhideWhenUsed="1"/>
+    <w:lsdException w:name="List Continue" w:semiHidden="1" w:unhideWhenUsed="1"/>
+    <w:lsdException w:name="List Continue 2" w:semiHidden="1" w:unhideWhenUsed="1"/>
+    <w:lsdException w:name="List Continue 3" w:semiHidden="1" w:unhideWhenUsed="1"/>
+    <w:lsdException w:name="List Continue 4" w:semiHidden="1" w:unhideWhenUsed="1"/>
+    <w:lsdException w:name="List Continue 5" w:semiHidden="1" w:unhideWhenUsed="1"/>
+    <w:lsdException w:name="Message Header" w:semiHidden="1" w:unhideWhenUsed="1"/>
+    <w:lsdException w:name="Subtitle" w:uiPriority="11" w:qFormat="1"/>
+    <w:lsdException w:name="Salutation" w:semiHidden="1" w:unhideWhenUsed="1"/>
+    <w:lsdException w:name="Date" w:semiHidden="1" w:unhideWhenUsed="1"/>
+    <w:lsdException w:name="Body Text First Indent" w:semiHidden="1" w:unhideWhenUsed="1"/>
+    <w:lsdException w:name="Body Text First Indent 2" w:semiHidden="1" w:unhideWhenUsed="1"/>
+    <w:lsdException w:name="Note Heading" w:semiHidden="1" w:unhideWhenUsed="1"/>
+    <w:lsdException w:name="Body Text 2" w:semiHidden="1" w:unhideWhenUsed="1"/>
+    <w:lsdException w:name="Body Text 3" w:semiHidden="1" w:unhideWhenUsed="1"/>
+    <w:lsdException w:name="Body Text Indent 2" w:semiHidden="1" w:unhideWhenUsed="1"/>
+    <w:lsdException w:name="Body Text Indent 3" w:semiHidden="1" w:unhideWhenUsed="1"/>
+    <w:lsdException w:name="Block Text" w:semiHidden="1" w:unhideWhenUsed="1"/>
+    <w:lsdException w:name="Hyperlink" w:semiHidden="1" w:unhideWhenUsed="1"/>
+    <w:lsdException w:name="FollowedHyperlink" w:semiHidden="1" w:unhideWhenUsed="1"/>
+    <w:lsdException w:name="Strong" w:uiPriority="22" w:qFormat="1"/>
+    <w:lsdException w:name="Emphasis" w:uiPriority="20" w:qFormat="1"/>
+    <w:lsdException w:name="Document Map" w:semiHidden="1" w:unhideWhenUsed="1"/>
+    <w:lsdException w:name="Plain Text" w:semiHidden="1" w:unhideWhenUsed="1"/>
+    <w:lsdException w:name="E-mail Signature" w:semiHidden="1" w:unhideWhenUsed="1"/>
+    <w:lsdException w:name="HTML Top of Form" w:semiHidden="1" w:unhideWhenUsed="1"/>
+    <w:lsdException w:name="HTML Bottom of Form" w:semiHidden="1" w:unhideWhenUsed="1"/>
+    <w:lsdException w:name="Normal (Web)" w:semiHidden="1" w:unhideWhenUsed="1"/>
+    <w:lsdException w:name="HTML Acronym" w:semiHidden="1" w:unhideWhenUsed="1"/>
+    <w:lsdException w:name="HTML Address" w:semiHidden="1" w:unhideWhenUsed="1"/>
+    <w:lsdException w:name="HTML Cite" w:semiHidden="1" w:unhideWhenUsed="1"/>
+    <w:lsdException w:name="HTML Code" w:semiHidden="1" w:unhideWhenUsed="1"/>
+    <w:lsdException w:name="HTML Definition" w:semiHidden="1" w:unhideWhenUsed="1"/>
+    <w:lsdException w:name="HTML Keyboard" w:semiHidden="1" w:unhideWhenUsed="1"/>
+    <w:lsdException w:name="HTML Preformatted" w:semiHidden="1" w:unhideWhenUsed="1"/>
+    <w:lsdException w:name="HTML Sample" w:semiHidden="1" w:unhideWhenUsed="1"/>
+    <w:lsdException w:name="HTML Typewriter" w:semiHidden="1" w:unhideWhenUsed="1"/>
+    <w:lsdException w:name="HTML Variable" w:semiHidden="1" w:unhideWhenUsed="1"/>
+    <w:lsdException w:name="Normal Table" w:semiHidden="1" w:unhideWhenUsed="1"/>
+    <w:lsdException w:name="annotation subject" w:semiHidden="1" w:unhideWhenUsed="1"/>
+    <w:lsdException w:name="No List" w:semiHidden="1" w:unhideWhenUsed="1"/>
+    <w:lsdException w:name="Outline List 1" w:semiHidden="1" w:unhideWhenUsed="1"/>
+    <w:lsdException w:name="Outline List 2" w:semiHidden="1" w:unhideWhenUsed="1"/>
+    <w:lsdException w:name="Outline List 3" w:semiHidden="1" w:unhideWhenUsed="1"/>
+    <w:lsdException w:name="Table Simple 1" w:semiHidden="1" w:unhideWhenUsed="1"/>
+    <w:lsdException w:name="Table Simple 2" w:semiHidden="1" w:unhideWhenUsed="1"/>
+    <w:lsdException w:name="Table Simple 3" w:semiHidden="1" w:unhideWhenUsed="1"/>
+    <w:lsdException w:name="Table Classic 1" w:semiHidden="1" w:unhideWhenUsed="1"/>
+    <w:lsdException w:name="Table Classic 2" w:semiHidden="1" w:unhideWhenUsed="1"/>
+    <w:lsdException w:name="Table Classic 3" w:semiHidden="1" w:unhideWhenUsed="1"/>
+    <w:lsdException w:name="Table Classic 4" w:semiHidden="1" w:unhideWhenUsed="1"/>
+    <w:lsdException w:name="Table Colorful 1" w:semiHidden="1" w:unhideWhenUsed="1"/>
+    <w:lsdException w:name="Table Colorful 2" w:semiHidden="1" w:unhideWhenUsed="1"/>
+    <w:lsdException w:name="Table Colorful 3" w:semiHidden="1" w:unhideWhenUsed="1"/>
+    <w:lsdException w:name="Table Columns 1" w:semiHidden="1" w:unhideWhenUsed="1"/>
+    <w:lsdException w:name="Table Columns 2" w:semiHidden="1" w:unhideWhenUsed="1"/>
+    <w:lsdException w:name="Table Columns 3" w:semiHidden="1" w:unhideWhenUsed="1"/>
+    <w:lsdException w:name="Table Columns 4" w:semiHidden="1" w:unhideWhenUsed="1"/>
+    <w:lsdException w:name="Table Columns 5" w:semiHidden="1" w:unhideWhenUsed="1"/>
+    <w:lsdException w:name="Table Grid 1" w:semiHidden="1" w:unhideWhenUsed="1"/>
+    <w:lsdException w:name="Table Grid 2" w:semiHidden="1" w:unhideWhenUsed="1"/>
+    <w:lsdException w:name="Table Grid 3" w:semiHidden="1" w:unhideWhenUsed="1"/>
+    <w:lsdException w:name="Table Grid 4" w:semiHidden="1" w:unhideWhenUsed="1"/>
+    <w:lsdException w:name="Table Grid 5" w:semiHidden="1" w:unhideWhenUsed="1"/>
+    <w:lsdException w:name="Table Grid 6" w:semiHidden="1" w:unhideWhenUsed="1"/>
+    <w:lsdException w:name="Table Grid 7" w:semiHidden="1" w:unhideWhenUsed="1"/>
+    <w:lsdException w:name="Table Grid 8" w:semiHidden="1" w:unhideWhenUsed="1"/>
+    <w:lsdException w:name="Table List 1" w:semiHidden="1" w:unhideWhenUsed="1"/>
+    <w:lsdException w:name="Table List 2" w:semiHidden="1" w:unhideWhenUsed="1"/>
+    <w:lsdException w:name="Table List 3" w:semiHidden="1" w:unhideWhenUsed="1"/>
+    <w:lsdException w:name="Table List 4" w:semiHidden="1" w:unhideWhenUsed="1"/>
+    <w:lsdException w:name="Table List 5" w:semiHidden="1" w:unhideWhenUsed="1"/>
+    <w:lsdException w:name="Table List 6" w:semiHidden="1" w:unhideWhenUsed="1"/>
+    <w:lsdException w:name="Table List 7" w:semiHidden="1" w:unhideWhenUsed="1"/>
+    <w:lsdException w:name="Table List 8" w:semiHidden="1" w:unhideWhenUsed="1"/>
+    <w:lsdException w:name="Table 3D effects 1" w:semiHidden="1" w:unhideWhenUsed="1"/>
+    <w:lsdException w:name="Table 3D effects 2" w:semiHidden="1" w:unhideWhenUsed="1"/>
+    <w:lsdException w:name="Table 3D effects 3" w:semiHidden="1" w:unhideWhenUsed="1"/>
+    <w:lsdException w:name="Table Contemporary" w:semiHidden="1" w:unhideWhenUsed="1"/>
+    <w:lsdException w:name="Table Elegant" w:semiHidden="1" w:unhideWhenUsed="1"/>
+    <w:lsdException w:name="Table Professional" w:semiHidden="1" w:unhideWhenUsed="1"/>
+    <w:lsdException w:name="Table Subtle 1" w:semiHidden="1" w:unhideWhenUsed="1"/>
+    <w:lsdException w:name="Table Subtle 2" w:semiHidden="1" w:unhideWhenUsed="1"/>
+    <w:lsdException w:name="Table Web 1" w:semiHidden="1" w:unhideWhenUsed="1"/>
+    <w:lsdException w:name="Table Web 2" w:semiHidden="1" w:unhideWhenUsed="1"/>
+    <w:lsdException w:name="Table Web 3" w:semiHidden="1" w:unhideWhenUsed="1"/>
+    <w:lsdException w:name="Balloon Text" w:semiHidden="1" w:unhideWhenUsed="1"/>
+    <w:lsdException w:name="Table Grid" w:uiPriority="59"/>
+    <w:lsdException w:name="Table Theme" w:semiHidden="1" w:unhideWhenUsed="1"/>
+    <w:lsdException w:name="Placeholder Text" w:semiHidden="1"/>
+    <w:lsdException w:name="No Spacing" w:uiPriority="1" w:qFormat="1"/>
+    <w:lsdException w:name="Light Shading" w:uiPriority="60"/>
+    <w:lsdException w:name="Light List" w:uiPriority="61"/>
+    <w:lsdException w:name="Light Grid" w:uiPriority="62"/>
+    <w:lsdException w:name="Medium Shading 1" w:uiPriority="63"/>
+    <w:lsdException w:name="Medium Shading 2" w:uiPriority="64"/>
+    <w:lsdException w:name="Medium List 1" w:uiPriority="65"/>
+    <w:lsdException w:name="Medium List 2" w:uiPriority="66"/>
+    <w:lsdException w:name="Medium Grid 1" w:uiPriority="67"/>
+    <w:lsdException w:name="Medium Grid 2" w:uiPriority="68"/>
+    <w:lsdException w:name="Medium Grid 3" w:uiPriority="69"/>
+    <w:lsdException w:name="Dark List" w:uiPriority="70"/>
+    <w:lsdException w:name="Colorful Shading" w:uiPriority="71"/>
+    <w:lsdException w:name="Colorful List" w:uiPriority="72"/>
+    <w:lsdException w:name="Colorful Grid" w:uiPriority="73"/>
+    <w:lsdException w:name="Light Shading Accent 1" w:uiPriority="60"/>
+    <w:lsdException w:name="Light List Accent 1" w:uiPriority="61"/>
+    <w:lsdException w:name="Light Grid Accent 1" w:uiPriority="62"/>
+    <w:lsdException w:name="Medium Shading 1 Accent 1" w:uiPriority="63"/>
+    <w:lsdException w:name="Medium Shading 2 Accent 1" w:uiPriority="64"/>
+    <w:lsdException w:name="Medium List 1 Accent 1" w:uiPriority="65"/>
+    <w:lsdException w:name="Revision" w:semiHidden="1"/>
+    <w:lsdException w:name="List Paragraph" w:uiPriority="34" w:qFormat="1"/>
+    <w:lsdException w:name="Quote" w:uiPriority="29" w:qFormat="1"/>
+    <w:lsdException w:name="Intense Quote" w:uiPriority="30" w:qFormat="1"/>
+    <w:lsdException w:name="Medium List 2 Accent 1" w:uiPriority="66"/>
+    <w:lsdException w:name="Medium Grid 1 Accent 1" w:uiPriority="67"/>
+    <w:lsdException w:name="Medium Grid 2 Accent 1" w:uiPriority="68"/>
+    <w:lsdException w:name="Medium Grid 3 Accent 1" w:uiPriority="69"/>
+    <w:lsdException w:name="Dark List Accent 1" w:uiPriority="70"/>
+    <w:lsdException w:name="Colorful Shading Accent 1" w:uiPriority="71"/>
+    <w:lsdException w:name="Colorful List Accent 1" w:uiPriority="72"/>
+    <w:lsdException w:name="Colorful Grid Accent 1" w:uiPriority="73"/>
+    <w:lsdException w:name="Light Shading Accent 2" w:uiPriority="60"/>
+    <w:lsdException w:name="Light List Accent 2" w:uiPriority="61"/>
+    <w:lsdException w:name="Light Grid Accent 2" w:uiPriority="62"/>
+    <w:lsdException w:name="Medium Shading 1 Accent 2" w:uiPriority="63"/>
+    <w:lsdException w:name="Medium Shading 2 Accent 2" w:uiPriority="64"/>
+    <w:lsdException w:name="Medium List 1 Accent 2" w:uiPriority="65"/>
+    <w:lsdException w:name="Medium List 2 Accent 2" w:uiPriority="66"/>
+    <w:lsdException w:name="Medium Grid 1 Accent 2" w:uiPriority="67"/>
+    <w:lsdException w:name="Medium Grid 2 Accent 2" w:uiPriority="68"/>
+    <w:lsdException w:name="Medium Grid 3 Accent 2" w:uiPriority="69"/>
+    <w:lsdException w:name="Dark List Accent 2" w:uiPriority="70"/>
+    <w:lsdException w:name="Colorful Shading Accent 2" w:uiPriority="71"/>
+    <w:lsdException w:name="Colorful List Accent 2" w:uiPriority="72"/>
+    <w:lsdException w:name="Colorful Grid Accent 2" w:uiPriority="73"/>
+    <w:lsdException w:name="Light Shading Accent 3" w:uiPriority="60"/>
+    <w:lsdException w:name="Light List Accent 3" w:uiPriority="61"/>
+    <w:lsdException w:name="Light Grid Accent 3" w:uiPriority="62"/>
+    <w:lsdException w:name="Medium Shading 1 Accent 3" w:uiPriority="63"/>
+    <w:lsdException w:name="Medium Shading 2 Accent 3" w:uiPriority="64"/>
+    <w:lsdException w:name="Medium List 1 Accent 3" w:uiPriority="65"/>
+    <w:lsdException w:name="Medium List 2 Accent 3" w:uiPriority="66"/>
+    <w:lsdException w:name="Medium Grid 1 Accent 3" w:uiPriority="67"/>
+    <w:lsdException w:name="Medium Grid 2 Accent 3" w:uiPriority="68"/>
+    <w:lsdException w:name="Medium Grid 3 Accent 3" w:uiPriority="69"/>
+    <w:lsdException w:name="Dark List Accent 3" w:uiPriority="70"/>
+    <w:lsdException w:name="Colorful Shading Accent 3" w:uiPriority="71"/>
+    <w:lsdException w:name="Colorful List Accent 3" w:uiPriority="72"/>
+    <w:lsdException w:name="Colorful Grid Accent 3" w:uiPriority="73"/>
+    <w:lsdException w:name="Light Shading Accent 4" w:uiPriority="60"/>
+    <w:lsdException w:name="Light List Accent 4" w:uiPriority="61"/>
+    <w:lsdException w:name="Light Grid Accent 4" w:uiPriority="62"/>
+    <w:lsdException w:name="Medium Shading 1 Accent 4" w:uiPriority="63"/>
+    <w:lsdException w:name="Medium Shading 2 Accent 4" w:uiPriority="64"/>
+    <w:lsdException w:name="Medium List 1 Accent 4" w:uiPriority="65"/>
+    <w:lsdException w:name="Medium List 2 Accent 4" w:uiPriority="66"/>
+    <w:lsdException w:name="Medium Grid 1 Accent 4" w:uiPriority="67"/>
+    <w:lsdException w:name="Medium Grid 2 Accent 4" w:uiPriority="68"/>
+    <w:lsdException w:name="Medium Grid 3 Accent 4" w:uiPriority="69"/>
+    <w:lsdException w:name="Dark List Accent 4" w:uiPriority="70"/>
+    <w:lsdException w:name="Colorful Shading Accent 4" w:uiPriority="71"/>
+    <w:lsdException w:name="Colorful List Accent 4" w:uiPriority="72"/>
+    <w:lsdException w:name="Colorful Grid Accent 4" w:uiPriority="73"/>
+    <w:lsdException w:name="Light Shading Accent 5" w:uiPriority="60"/>
+    <w:lsdException w:name="Light List Accent 5" w:uiPriority="61"/>
+    <w:lsdException w:name="Light Grid Accent 5" w:uiPriority="62"/>
+    <w:lsdException w:name="Medium Shading 1 Accent 5" w:uiPriority="63"/>
+    <w:lsdException w:name="Medium Shading 2 Accent 5" w:uiPriority="64"/>
+    <w:lsdException w:name="Medium List 1 Accent 5" w:uiPriority="65"/>
+    <w:lsdException w:name="Medium List 2 Accent 5" w:uiPriority="66"/>
+    <w:lsdException w:name="Medium Grid 1 Accent 5" w:uiPriority="67"/>
+    <w:lsdException w:name="Medium Grid 2 Accent 5" w:uiPriority="68"/>
+    <w:lsdException w:name="Medium Grid 3 Accent 5" w:uiPriority="69"/>
+    <w:lsdException w:name="Dark List Accent 5" w:uiPriority="70"/>
+    <w:lsdException w:name="Colorful Shading Accent 5" w:uiPriority="71"/>
+    <w:lsdException w:name="Colorful List Accent 5" w:uiPriority="72"/>
+    <w:lsdException w:name="Colorful Grid Accent 5" w:uiPriority="73"/>
+    <w:lsdException w:name="Light Shading Accent 6" w:uiPriority="60"/>
+    <w:lsdException w:name="Light List Accent 6" w:uiPriority="61"/>
+    <w:lsdException w:name="Light Grid Accent 6" w:uiPriority="62"/>
+    <w:lsdException w:name="Medium Shading 1 Accent 6" w:uiPriority="63"/>
+    <w:lsdException w:name="Medium Shading 2 Accent 6" w:uiPriority="64"/>
+    <w:lsdException w:name="Medium List 1 Accent 6" w:uiPriority="65"/>
+    <w:lsdException w:name="Medium List 2 Accent 6" w:uiPriority="66"/>
+    <w:lsdException w:name="Medium Grid 1 Accent 6" w:uiPriority="67"/>
+    <w:lsdException w:name="Medium Grid 2 Accent 6" w:uiPriority="68"/>
+    <w:lsdException w:name="Medium Grid 3 Accent 6" w:uiPriority="69"/>
+    <w:lsdException w:name="Dark List Accent 6" w:uiPriority="70"/>
+    <w:lsdException w:name="Colorful Shading Accent 6" w:uiPriority="71"/>
+    <w:lsdException w:name="Colorful List Accent 6" w:uiPriority="72"/>
+    <w:lsdException w:name="Colorful Grid Accent 6" w:uiPriority="73"/>
+    <w:lsdException w:name="Subtle Emphasis" w:uiPriority="19" w:qFormat="1"/>
+    <w:lsdException w:name="Intense Emphasis" w:uiPriority="21" w:qFormat="1"/>
+    <w:lsdException w:name="Subtle Reference" w:uiPriority="31" w:qFormat="1"/>
+    <w:lsdException w:name="Intense Reference" w:uiPriority="32" w:qFormat="1"/>
+    <w:lsdException w:name="Book Title" w:uiPriority="33" w:qFormat="1"/>
+    <w:lsdException w:name="Bibliography" w:semiHidden="1" w:uiPriority="37" w:unhideWhenUsed="1"/>
+    <w:lsdException w:name="TOC Heading" w:semiHidden="1" w:uiPriority="39" w:unhideWhenUsed="1" w:qFormat="1"/>
+    <w:lsdException w:name="Plain Table 1" w:uiPriority="41"/>
+    <w:lsdException w:name="Plain Table 2" w:uiPriority="42"/>
+    <w:lsdException w:name="Plain Table 3" w:uiPriority="43"/>
+    <w:lsdException w:name="Plain Table 4" w:uiPriority="44"/>
+    <w:lsdException w:name="Plain Table 5" w:uiPriority="45"/>
+    <w:lsdException w:name="Grid Table Light" w:uiPriority="40"/>
+    <w:lsdException w:name="Grid Table 1 Light" w:uiPriority="46"/>
+    <w:lsdException w:name="Grid Table 2" w:uiPriority="47"/>
+    <w:lsdException w:name="Grid Table 3" w:uiPriority="48"/>
+    <w:lsdException w:name="Grid Table 4" w:uiPriority="49"/>
+    <w:lsdException w:name="Grid Table 5 Dark" w:uiPriority="50"/>
+    <w:lsdException w:name="Grid Table 6 Colorful" w:uiPriority="51"/>
+    <w:lsdException w:name="Grid Table 7 Colorful" w:uiPriority="52"/>
+    <w:lsdException w:name="Grid Table 1 Light Accent 1" w:uiPriority="46"/>
+    <w:lsdException w:name="Grid Table 2 Accent 1" w:uiPriority="47"/>
+    <w:lsdException w:name="Grid Table 3 Accent 1" w:uiPriority="48"/>
+    <w:lsdException w:name="Grid Table 4 Accent 1" w:uiPriority="49"/>
+    <w:lsdException w:name="Grid Table 5 Dark Accent 1" w:uiPriority="50"/>
+    <w:lsdException w:name="Grid Table 6 Colorful Accent 1" w:uiPriority="51"/>
+    <w:lsdException w:name="Grid Table 7 Colorful Accent 1" w:uiPriority="52"/>
+    <w:lsdException w:name="Grid Table 1 Light Accent 2" w:uiPriority="46"/>
+    <w:lsdException w:name="Grid Table 2 Accent 2" w:uiPriority="47"/>
+    <w:lsdException w:name="Grid Table 3 Accent 2" w:uiPriority="48"/>
+    <w:lsdException w:name="Grid Table 4 Accent 2" w:uiPriority="49"/>
+    <w:lsdException w:name="Grid Table 5 Dark Accent 2" w:uiPriority="50"/>
+    <w:lsdException w:name="Grid Table 6 Colorful Accent 2" w:uiPriority="51"/>
+    <w:lsdException w:name="Grid Table 7 Colorful Accent 2" w:uiPriority="52"/>
+    <w:lsdException w:name="Grid Table 1 Light Accent 3" w:uiPriority="46"/>
+    <w:lsdException w:name="Grid Table 2 Accent 3" w:uiPriority="47"/>
+    <w:lsdException w:name="Grid Table 3 Accent 3" w:uiPriority="48"/>
+    <w:lsdException w:name="Grid Table 4 Accent 3" w:uiPriority="49"/>
+    <w:lsdException w:name="Grid Table 5 Dark Accent 3" w:uiPriority="50"/>
+    <w:lsdException w:name="Grid Table 6 Colorful Accent 3" w:uiPriority="51"/>
+    <w:lsdException w:name="Grid Table 7 Colorful Accent 3" w:uiPriority="52"/>
+    <w:lsdException w:name="Grid Table 1 Light Accent 4" w:uiPriority="46"/>
+    <w:lsdException w:name="Grid Table 2 Accent 4" w:uiPriority="47"/>
+    <w:lsdException w:name="Grid Table 3 Accent 4" w:uiPriority="48"/>
+    <w:lsdException w:name="Grid Table 4 Accent 4" w:uiPriority="49"/>
+    <w:lsdException w:name="Grid Table 5 Dark Accent 4" w:uiPriority="50"/>
+    <w:lsdException w:name="Grid Table 6 Colorful Accent 4" w:uiPriority="51"/>
+    <w:lsdException w:name="Grid Table 7 Colorful Accent 4" w:uiPriority="52"/>
+    <w:lsdException w:name="Grid Table 1 Light Accent 5" w:uiPriority="46"/>
+    <w:lsdException w:name="Grid Table 2 Accent 5" w:uiPriority="47"/>
+    <w:lsdException w:name="Grid Table 3 Accent 5" w:uiPriority="48"/>
+    <w:lsdException w:name="Grid Table 4 Accent 5" w:uiPriority="49"/>
+    <w:lsdException w:name="Grid Table 5 Dark Accent 5" w:uiPriority="50"/>
+    <w:lsdException w:name="Grid Table 6 Colorful Accent 5" w:uiPriority="51"/>
+    <w:lsdException w:name="Grid Table 7 Colorful Accent 5" w:uiPriority="52"/>
+    <w:lsdException w:name="Grid Table 1 Light Accent 6" w:uiPriority="46"/>
+    <w:lsdException w:name="Grid Table 2 Accent 6" w:uiPriority="47"/>
+    <w:lsdException w:name="Grid Table 3 Accent 6" w:uiPriority="48"/>
+    <w:lsdException w:name="Grid Table 4 Accent 6" w:uiPriority="49"/>
+    <w:lsdException w:name="Grid Table 5 Dark Accent 6" w:uiPriority="50"/>
+    <w:lsdException w:name="Grid Table 6 Colorful Accent 6" w:uiPriority="51"/>
+    <w:lsdException w:name="Grid Table 7 Colorful Accent 6" w:uiPriority="52"/>
+    <w:lsdException w:name="List Table 1 Light" w:uiPriority="46"/>
+    <w:lsdException w:name="List Table 2" w:uiPriority="47"/>
+    <w:lsdException w:name="List Table 3" w:uiPriority="48"/>
+    <w:lsdException w:name="List Table 4" w:uiPriority="49"/>
+    <w:lsdException w:name="List Table 5 Dark" w:uiPriority="50"/>
+    <w:lsdException w:name="List Table 6 Colorful" w:uiPriority="51"/>
+    <w:lsdException w:name="List Table 7 Colorful" w:uiPriority="52"/>
+    <w:lsdException w:name="List Table 1 Light Accent 1" w:uiPriority="46"/>
+    <w:lsdException w:name="List Table 2 Accent 1" w:uiPriority="47"/>
+    <w:lsdException w:name="List Table 3 Accent 1" w:uiPriority="48"/>
+    <w:lsdException w:name="List Table 4 Accent 1" w:uiPriority="49"/>
+    <w:lsdException w:name="List Table 5 Dark Accent 1" w:uiPriority="50"/>
+    <w:lsdException w:name="List Table 6 Colorful Accent 1" w:uiPriority="51"/>
+    <w:lsdException w:name="List Table 7 Colorful Accent 1" w:uiPriority="52"/>
+    <w:lsdException w:name="List Table 1 Light Accent 2" w:uiPriority="46"/>
+    <w:lsdException w:name="List Table 2 Accent 2" w:uiPriority="47"/>
+    <w:lsdException w:name="List Table 3 Accent 2" w:uiPriority="48"/>
+    <w:lsdException w:name="List Table 4 Accent 2" w:uiPriority="49"/>
+    <w:lsdException w:name="List Table 5 Dark Accent 2" w:uiPriority="50"/>
+    <w:lsdException w:name="List Table 6 Colorful Accent 2" w:uiPriority="51"/>
+    <w:lsdException w:name="List Table 7 Colorful Accent 2" w:uiPriority="52"/>
+    <w:lsdException w:name="List Table 1 Light Accent 3" w:uiPriority="46"/>
+    <w:lsdException w:name="List Table 2 Accent 3" w:uiPriority="47"/>
+    <w:lsdException w:name="List Table 3 Accent 3" w:uiPriority="48"/>
+    <w:lsdException w:name="List Table 4 Accent 3" w:uiPriority="49"/>
+    <w:lsdException w:name="List Table 5 Dark Accent 3" w:uiPriority="50"/>
+    <w:lsdException w:name="List Table 6 Colorful Accent 3" w:uiPriority="51"/>
+    <w:lsdException w:name="List Table 7 Colorful Accent 3" w:uiPriority="52"/>
+    <w:lsdException w:name="List Table 1 Light Accent 4" w:uiPriority="46"/>
+    <w:lsdException w:name="List Table 2 Accent 4" w:uiPriority="47"/>
+    <w:lsdException w:name="List Table 3 Accent 4" w:uiPriority="48"/>
+    <w:lsdException w:name="List Table 4 Accent 4" w:uiPriority="49"/>
+    <w:lsdException w:name="List Table 5 Dark Accent 4" w:uiPriority="50"/>
+    <w:lsdException w:name="List Table 6 Colorful Accent 4" w:uiPriority="51"/>
+    <w:lsdException w:name="List Table 7 Colorful Accent 4" w:uiPriority="52"/>
+    <w:lsdException w:name="List Table 1 Light Accent 5" w:uiPriority="46"/>
+    <w:lsdException w:name="List Table 2 Accent 5" w:uiPriority="47"/>
+    <w:lsdException w:name="List Table 3 Accent 5" w:uiPriority="48"/>
+    <w:lsdException w:name="List Table 4 Accent 5" w:uiPriority="49"/>
+    <w:lsdException w:name="List Table 5 Dark Accent 5" w:uiPriority="50"/>
+    <w:lsdException w:name="List Table 6 Colorful Accent 5" w:uiPriority="51"/>
+    <w:lsdException w:name="List Table 7 Colorful Accent 5" w:uiPriority="52"/>
+    <w:lsdException w:name="List Table 1 Light Accent 6" w:uiPriority="46"/>
+    <w:lsdException w:name="List Table 2 Accent 6" w:uiPriority="47"/>
+    <w:lsdException w:name="List Table 3 Accent 6" w:uiPriority="48"/>
+    <w:lsdException w:name="List Table 4 Accent 6" w:uiPriority="49"/>
+    <w:lsdException w:name="List Table 5 Dark Accent 6" w:uiPriority="50"/>
+    <w:lsdException w:name="List Table 6 Colorful Accent 6" w:uiPriority="51"/>
+    <w:lsdException w:name="List Table 7 Colorful Accent 6" w:uiPriority="52"/>
   </w:latentStyles>
   <w:style w:type="paragraph" w:default="1" w:styleId="Normal">
     <w:name w:val="Normal"/>

</xml_diff>